<commit_message>
added shop, category, category_products urls, views and template
</commit_message>
<xml_diff>
--- a/ecommerce.docx
+++ b/ecommerce.docx
@@ -9,12 +9,71 @@
           <w:lang w:val="en-US"/>
         </w:rPr>
       </w:pPr>
+    </w:p>
+    <w:p>
+      <w:pPr>
+        <w:rPr>
+          <w:lang w:val="en-US"/>
+        </w:rPr>
+      </w:pPr>
+      <w:proofErr w:type="spellStart"/>
+      <w:proofErr w:type="gramStart"/>
+      <w:r>
+        <w:rPr>
+          <w:lang w:val="en-US"/>
+        </w:rPr>
+        <w:t>NB:The</w:t>
+      </w:r>
+      <w:proofErr w:type="spellEnd"/>
+      <w:proofErr w:type="gramEnd"/>
+      <w:r>
+        <w:rPr>
+          <w:lang w:val="en-US"/>
+        </w:rPr>
+        <w:t xml:space="preserve"> migrations before if not a problem may </w:t>
+      </w:r>
+      <w:proofErr w:type="spellStart"/>
+      <w:r>
+        <w:rPr>
+          <w:lang w:val="en-US"/>
+        </w:rPr>
+        <w:t>occure</w:t>
+      </w:r>
+      <w:proofErr w:type="spellEnd"/>
+      <w:r>
+        <w:rPr>
+          <w:lang w:val="en-US"/>
+        </w:rPr>
+        <w:t xml:space="preserve"> during modification of User model </w:t>
+      </w:r>
+    </w:p>
+    <w:p>
+      <w:pPr>
+        <w:rPr>
+          <w:lang w:val="en-US"/>
+        </w:rPr>
+      </w:pPr>
+    </w:p>
+    <w:p>
+      <w:pPr>
+        <w:pStyle w:val="Titre1"/>
+        <w:rPr>
+          <w:lang w:val="en-US"/>
+        </w:rPr>
+      </w:pPr>
       <w:r>
         <w:rPr>
           <w:lang w:val="en-US"/>
         </w:rPr>
         <w:t>GUIDELINES</w:t>
       </w:r>
+    </w:p>
+    <w:p>
+      <w:pPr>
+        <w:rPr>
+          <w:lang w:val="en-US"/>
+        </w:rPr>
+      </w:pPr>
     </w:p>
     <w:p>
       <w:pPr>
@@ -1344,54 +1403,866 @@
           <w:szCs w:val="24"/>
           <w:lang w:val="en-US"/>
         </w:rPr>
+        <w:t xml:space="preserve">Create a custom </w:t>
+      </w:r>
+      <w:r>
+        <w:rPr>
+          <w:sz w:val="24"/>
+          <w:szCs w:val="24"/>
+          <w:highlight w:val="blue"/>
+          <w:lang w:val="en-US"/>
+        </w:rPr>
+        <w:t>class User(</w:t>
+      </w:r>
+      <w:proofErr w:type="spellStart"/>
+      <w:r>
+        <w:rPr>
+          <w:sz w:val="24"/>
+          <w:szCs w:val="24"/>
+          <w:highlight w:val="blue"/>
+          <w:lang w:val="en-US"/>
+        </w:rPr>
+        <w:t>AbstractUser</w:t>
+      </w:r>
+      <w:proofErr w:type="spellEnd"/>
+      <w:r>
+        <w:rPr>
+          <w:sz w:val="24"/>
+          <w:szCs w:val="24"/>
+          <w:highlight w:val="blue"/>
+          <w:lang w:val="en-US"/>
+        </w:rPr>
+        <w:t>):</w:t>
+      </w:r>
+      <w:r>
+        <w:rPr>
+          <w:sz w:val="24"/>
+          <w:szCs w:val="24"/>
+          <w:lang w:val="en-US"/>
+        </w:rPr>
+        <w:t xml:space="preserve"> in </w:t>
+      </w:r>
+      <w:r>
+        <w:rPr>
+          <w:b/>
+          <w:sz w:val="24"/>
+          <w:szCs w:val="24"/>
+          <w:lang w:val="en-US"/>
+        </w:rPr>
+        <w:t>models.py</w:t>
+      </w:r>
+    </w:p>
+    <w:p>
+      <w:pPr>
+        <w:pStyle w:val="Paragraphedeliste"/>
+        <w:numPr>
+          <w:ilvl w:val="0"/>
+          <w:numId w:val="7"/>
+        </w:numPr>
+        <w:rPr>
+          <w:sz w:val="24"/>
+          <w:szCs w:val="24"/>
+          <w:lang w:val="en-US"/>
+        </w:rPr>
+      </w:pPr>
+      <w:r>
+        <w:rPr>
+          <w:sz w:val="24"/>
+          <w:szCs w:val="24"/>
+          <w:lang w:val="en-US"/>
+        </w:rPr>
+        <w:t xml:space="preserve">Add </w:t>
+      </w:r>
+      <w:r>
+        <w:rPr>
+          <w:sz w:val="24"/>
+          <w:szCs w:val="24"/>
+          <w:highlight w:val="blue"/>
+          <w:lang w:val="en-US"/>
+        </w:rPr>
+        <w:t>AUTH_USER_MODEL = ‘</w:t>
+      </w:r>
+      <w:proofErr w:type="spellStart"/>
+      <w:proofErr w:type="gramStart"/>
+      <w:r>
+        <w:rPr>
+          <w:sz w:val="24"/>
+          <w:szCs w:val="24"/>
+          <w:highlight w:val="blue"/>
+          <w:lang w:val="en-US"/>
+        </w:rPr>
+        <w:t>userauths.User</w:t>
+      </w:r>
+      <w:proofErr w:type="spellEnd"/>
+      <w:proofErr w:type="gramEnd"/>
+      <w:r>
+        <w:rPr>
+          <w:sz w:val="24"/>
+          <w:szCs w:val="24"/>
+          <w:highlight w:val="blue"/>
+          <w:lang w:val="en-US"/>
+        </w:rPr>
+        <w:t>’</w:t>
+      </w:r>
+      <w:r>
+        <w:rPr>
+          <w:sz w:val="24"/>
+          <w:szCs w:val="24"/>
+          <w:lang w:val="en-US"/>
+        </w:rPr>
+        <w:t xml:space="preserve"> in </w:t>
+      </w:r>
+      <w:r>
+        <w:rPr>
+          <w:b/>
+          <w:sz w:val="24"/>
+          <w:szCs w:val="24"/>
+          <w:lang w:val="en-US"/>
+        </w:rPr>
+        <w:t>settings.py</w:t>
+      </w:r>
+    </w:p>
+    <w:p>
+      <w:pPr>
+        <w:pStyle w:val="Paragraphedeliste"/>
+        <w:numPr>
+          <w:ilvl w:val="0"/>
+          <w:numId w:val="7"/>
+        </w:numPr>
+        <w:rPr>
+          <w:sz w:val="24"/>
+          <w:szCs w:val="24"/>
+          <w:lang w:val="en-US"/>
+        </w:rPr>
+      </w:pPr>
+      <w:r>
+        <w:rPr>
+          <w:sz w:val="24"/>
+          <w:szCs w:val="24"/>
+          <w:lang w:val="en-US"/>
+        </w:rPr>
+        <w:t xml:space="preserve">Run </w:t>
+      </w:r>
+      <w:proofErr w:type="spellStart"/>
+      <w:r>
+        <w:rPr>
+          <w:sz w:val="24"/>
+          <w:szCs w:val="24"/>
+          <w:lang w:val="en-US"/>
+        </w:rPr>
+        <w:t>Makemigrations</w:t>
+      </w:r>
+      <w:proofErr w:type="spellEnd"/>
+      <w:r>
+        <w:rPr>
+          <w:sz w:val="24"/>
+          <w:szCs w:val="24"/>
+          <w:lang w:val="en-US"/>
+        </w:rPr>
+        <w:t xml:space="preserve"> and migrate</w:t>
+      </w:r>
+    </w:p>
+    <w:p>
+      <w:pPr>
+        <w:pStyle w:val="Paragraphedeliste"/>
+        <w:numPr>
+          <w:ilvl w:val="0"/>
+          <w:numId w:val="7"/>
+        </w:numPr>
+        <w:rPr>
+          <w:sz w:val="24"/>
+          <w:szCs w:val="24"/>
+          <w:lang w:val="en-US"/>
+        </w:rPr>
+      </w:pPr>
+      <w:r>
+        <w:rPr>
+          <w:sz w:val="24"/>
+          <w:szCs w:val="24"/>
+          <w:lang w:val="en-US"/>
+        </w:rPr>
+        <w:t xml:space="preserve">Create new </w:t>
+      </w:r>
+      <w:proofErr w:type="spellStart"/>
+      <w:r>
+        <w:rPr>
+          <w:sz w:val="24"/>
+          <w:szCs w:val="24"/>
+          <w:lang w:val="en-US"/>
+        </w:rPr>
+        <w:t>superuser</w:t>
+      </w:r>
+      <w:proofErr w:type="spellEnd"/>
+      <w:r>
+        <w:rPr>
+          <w:sz w:val="24"/>
+          <w:szCs w:val="24"/>
+          <w:lang w:val="en-US"/>
+        </w:rPr>
+        <w:t xml:space="preserve"> and register the model in </w:t>
+      </w:r>
+      <w:r>
+        <w:rPr>
+          <w:b/>
+          <w:sz w:val="24"/>
+          <w:szCs w:val="24"/>
+          <w:lang w:val="en-US"/>
+        </w:rPr>
+        <w:t>admin.py</w:t>
+      </w:r>
+    </w:p>
+    <w:p>
+      <w:pPr>
+        <w:pStyle w:val="Paragraphedeliste"/>
+        <w:numPr>
+          <w:ilvl w:val="0"/>
+          <w:numId w:val="7"/>
+        </w:numPr>
+        <w:rPr>
+          <w:sz w:val="24"/>
+          <w:szCs w:val="24"/>
+          <w:lang w:val="en-US"/>
+        </w:rPr>
+      </w:pPr>
+      <w:r>
+        <w:rPr>
+          <w:sz w:val="24"/>
+          <w:szCs w:val="24"/>
+          <w:lang w:val="en-US"/>
+        </w:rPr>
+        <w:t>Login to the admin with email and password</w:t>
+      </w:r>
+    </w:p>
+    <w:p>
+      <w:pPr>
+        <w:rPr>
+          <w:sz w:val="24"/>
+          <w:szCs w:val="24"/>
+          <w:lang w:val="en-US"/>
+        </w:rPr>
+      </w:pPr>
+    </w:p>
+    <w:p>
+      <w:pPr>
+        <w:pStyle w:val="Titre2"/>
+      </w:pPr>
+      <w:r>
+        <w:t xml:space="preserve">User </w:t>
+      </w:r>
+      <w:proofErr w:type="spellStart"/>
+      <w:r>
+        <w:t>Register</w:t>
+      </w:r>
+      <w:proofErr w:type="spellEnd"/>
+      <w:r>
+        <w:t xml:space="preserve"> System</w:t>
+      </w:r>
+    </w:p>
+    <w:p>
+      <w:pPr>
+        <w:pStyle w:val="Paragraphedeliste"/>
+        <w:numPr>
+          <w:ilvl w:val="0"/>
+          <w:numId w:val="7"/>
+        </w:numPr>
+        <w:rPr>
+          <w:sz w:val="24"/>
+          <w:szCs w:val="24"/>
+          <w:lang w:val="en-US"/>
+        </w:rPr>
+      </w:pPr>
+      <w:r>
+        <w:rPr>
+          <w:sz w:val="24"/>
+          <w:szCs w:val="24"/>
+          <w:lang w:val="en-US"/>
+        </w:rPr>
+        <w:t xml:space="preserve">Create new form </w:t>
+      </w:r>
+      <w:r>
+        <w:rPr>
+          <w:sz w:val="24"/>
+          <w:szCs w:val="24"/>
+          <w:highlight w:val="blue"/>
+          <w:lang w:val="en-US"/>
+        </w:rPr>
+        <w:t xml:space="preserve">class </w:t>
+      </w:r>
+      <w:proofErr w:type="spellStart"/>
+      <w:r>
+        <w:rPr>
+          <w:sz w:val="24"/>
+          <w:szCs w:val="24"/>
+          <w:highlight w:val="blue"/>
+          <w:lang w:val="en-US"/>
+        </w:rPr>
+        <w:t>UserRegisterForm</w:t>
+      </w:r>
+      <w:proofErr w:type="spellEnd"/>
+      <w:r>
+        <w:rPr>
+          <w:sz w:val="24"/>
+          <w:szCs w:val="24"/>
+          <w:highlight w:val="blue"/>
+          <w:lang w:val="en-US"/>
+        </w:rPr>
+        <w:t>(</w:t>
+      </w:r>
+      <w:proofErr w:type="spellStart"/>
+      <w:r>
+        <w:rPr>
+          <w:sz w:val="24"/>
+          <w:szCs w:val="24"/>
+          <w:highlight w:val="blue"/>
+          <w:lang w:val="en-US"/>
+        </w:rPr>
+        <w:t>UserCreationForm</w:t>
+      </w:r>
+      <w:proofErr w:type="spellEnd"/>
+      <w:r>
+        <w:rPr>
+          <w:sz w:val="24"/>
+          <w:szCs w:val="24"/>
+          <w:highlight w:val="blue"/>
+          <w:lang w:val="en-US"/>
+        </w:rPr>
+        <w:t>):</w:t>
+      </w:r>
+      <w:r>
+        <w:rPr>
+          <w:sz w:val="24"/>
+          <w:szCs w:val="24"/>
+          <w:lang w:val="en-US"/>
+        </w:rPr>
+        <w:t xml:space="preserve"> in </w:t>
+      </w:r>
+      <w:r>
+        <w:rPr>
+          <w:b/>
+          <w:sz w:val="24"/>
+          <w:szCs w:val="24"/>
+          <w:lang w:val="en-US"/>
+        </w:rPr>
+        <w:t>forms.py</w:t>
+      </w:r>
+    </w:p>
+    <w:p>
+      <w:pPr>
+        <w:pStyle w:val="Paragraphedeliste"/>
+        <w:numPr>
+          <w:ilvl w:val="0"/>
+          <w:numId w:val="12"/>
+        </w:numPr>
+        <w:rPr>
+          <w:sz w:val="24"/>
+          <w:szCs w:val="24"/>
+          <w:lang w:val="en-US"/>
+        </w:rPr>
+      </w:pPr>
+      <w:r>
+        <w:rPr>
+          <w:sz w:val="24"/>
+          <w:szCs w:val="24"/>
+          <w:lang w:val="en-US"/>
+        </w:rPr>
+        <w:t>Write a class meta that specifies the model and the fields to be shown on the form</w:t>
+      </w:r>
+    </w:p>
+    <w:p>
+      <w:pPr>
+        <w:pStyle w:val="Paragraphedeliste"/>
+        <w:numPr>
+          <w:ilvl w:val="0"/>
+          <w:numId w:val="7"/>
+        </w:numPr>
+        <w:rPr>
+          <w:sz w:val="24"/>
+          <w:szCs w:val="24"/>
+          <w:lang w:val="en-US"/>
+        </w:rPr>
+      </w:pPr>
+      <w:r>
+        <w:rPr>
+          <w:sz w:val="24"/>
+          <w:szCs w:val="24"/>
+          <w:lang w:val="en-US"/>
+        </w:rPr>
+        <w:t xml:space="preserve">Write the view to register users: </w:t>
+      </w:r>
+      <w:proofErr w:type="spellStart"/>
+      <w:r>
+        <w:rPr>
+          <w:sz w:val="24"/>
+          <w:szCs w:val="24"/>
+          <w:highlight w:val="blue"/>
+          <w:lang w:val="en-US"/>
+        </w:rPr>
+        <w:t>def</w:t>
+      </w:r>
+      <w:proofErr w:type="spellEnd"/>
+      <w:r>
+        <w:rPr>
+          <w:sz w:val="24"/>
+          <w:szCs w:val="24"/>
+          <w:highlight w:val="blue"/>
+          <w:lang w:val="en-US"/>
+        </w:rPr>
+        <w:t xml:space="preserve"> </w:t>
+      </w:r>
+      <w:proofErr w:type="spellStart"/>
+      <w:r>
+        <w:rPr>
+          <w:sz w:val="24"/>
+          <w:szCs w:val="24"/>
+          <w:highlight w:val="blue"/>
+          <w:lang w:val="en-US"/>
+        </w:rPr>
+        <w:t>RegisterView</w:t>
+      </w:r>
+      <w:proofErr w:type="spellEnd"/>
+      <w:r>
+        <w:rPr>
+          <w:sz w:val="24"/>
+          <w:szCs w:val="24"/>
+          <w:highlight w:val="blue"/>
+          <w:lang w:val="en-US"/>
+        </w:rPr>
+        <w:t>(request):</w:t>
+      </w:r>
+    </w:p>
+    <w:p>
+      <w:pPr>
+        <w:pStyle w:val="Paragraphedeliste"/>
+        <w:numPr>
+          <w:ilvl w:val="0"/>
+          <w:numId w:val="12"/>
+        </w:numPr>
+        <w:rPr>
+          <w:sz w:val="24"/>
+          <w:szCs w:val="24"/>
+          <w:lang w:val="en-US"/>
+        </w:rPr>
+      </w:pPr>
+      <w:r>
+        <w:rPr>
+          <w:sz w:val="24"/>
+          <w:szCs w:val="24"/>
+          <w:lang w:val="en-US"/>
+        </w:rPr>
+        <w:t>Import the form in the view</w:t>
+      </w:r>
+    </w:p>
+    <w:p>
+      <w:pPr>
+        <w:pStyle w:val="Paragraphedeliste"/>
+        <w:numPr>
+          <w:ilvl w:val="0"/>
+          <w:numId w:val="12"/>
+        </w:numPr>
+        <w:rPr>
+          <w:sz w:val="24"/>
+          <w:szCs w:val="24"/>
+          <w:lang w:val="en-US"/>
+        </w:rPr>
+      </w:pPr>
+      <w:r>
+        <w:rPr>
+          <w:sz w:val="24"/>
+          <w:szCs w:val="24"/>
+          <w:lang w:val="en-US"/>
+        </w:rPr>
+        <w:t>Create a variable context with the form as value</w:t>
+      </w:r>
+    </w:p>
+    <w:p>
+      <w:pPr>
+        <w:pStyle w:val="Paragraphedeliste"/>
+        <w:numPr>
+          <w:ilvl w:val="0"/>
+          <w:numId w:val="12"/>
+        </w:numPr>
+        <w:rPr>
+          <w:sz w:val="24"/>
+          <w:szCs w:val="24"/>
+          <w:lang w:val="en-US"/>
+        </w:rPr>
+      </w:pPr>
+      <w:r>
+        <w:rPr>
+          <w:sz w:val="24"/>
+          <w:szCs w:val="24"/>
+          <w:lang w:val="en-US"/>
+        </w:rPr>
+        <w:t>Then pass the context variable to the render function as 3</w:t>
+      </w:r>
+      <w:r>
+        <w:rPr>
+          <w:sz w:val="24"/>
+          <w:szCs w:val="24"/>
+          <w:vertAlign w:val="superscript"/>
+          <w:lang w:val="en-US"/>
+        </w:rPr>
+        <w:t>rd</w:t>
+      </w:r>
+      <w:r>
+        <w:rPr>
+          <w:sz w:val="24"/>
+          <w:szCs w:val="24"/>
+          <w:lang w:val="en-US"/>
+        </w:rPr>
+        <w:t xml:space="preserve"> parameter</w:t>
+      </w:r>
+    </w:p>
+    <w:p>
+      <w:pPr>
+        <w:pStyle w:val="Paragraphedeliste"/>
+        <w:numPr>
+          <w:ilvl w:val="0"/>
+          <w:numId w:val="7"/>
+        </w:numPr>
+        <w:rPr>
+          <w:sz w:val="24"/>
+          <w:szCs w:val="24"/>
+          <w:lang w:val="en-US"/>
+        </w:rPr>
+      </w:pPr>
+      <w:r>
+        <w:rPr>
+          <w:sz w:val="24"/>
+          <w:szCs w:val="24"/>
+          <w:lang w:val="en-US"/>
+        </w:rPr>
+        <w:t>Configure template to show the form</w:t>
+      </w:r>
+    </w:p>
+    <w:p>
+      <w:pPr>
+        <w:pStyle w:val="Paragraphedeliste"/>
+        <w:numPr>
+          <w:ilvl w:val="0"/>
+          <w:numId w:val="7"/>
+        </w:numPr>
+        <w:rPr>
+          <w:sz w:val="24"/>
+          <w:szCs w:val="24"/>
+          <w:lang w:val="en-US"/>
+        </w:rPr>
+      </w:pPr>
+      <w:r>
+        <w:rPr>
+          <w:sz w:val="24"/>
+          <w:szCs w:val="24"/>
+          <w:lang w:val="en-US"/>
+        </w:rPr>
+        <w:t>Login to the website from the frontend</w:t>
+      </w:r>
+    </w:p>
+    <w:p>
+      <w:pPr>
+        <w:pStyle w:val="Paragraphedeliste"/>
+        <w:ind w:left="2160"/>
+        <w:rPr>
+          <w:sz w:val="24"/>
+          <w:szCs w:val="24"/>
+          <w:lang w:val="en-US"/>
+        </w:rPr>
+      </w:pPr>
+    </w:p>
+    <w:p>
+      <w:pPr>
+        <w:rPr>
+          <w:sz w:val="24"/>
+          <w:szCs w:val="24"/>
+          <w:lang w:val="en-US"/>
+        </w:rPr>
+      </w:pPr>
+    </w:p>
+    <w:p>
+      <w:pPr>
+        <w:pStyle w:val="Titre2"/>
+      </w:pPr>
+      <w:r>
+        <w:t>User Login System</w:t>
+      </w:r>
+    </w:p>
+    <w:p>
+      <w:pPr>
+        <w:pStyle w:val="Paragraphedeliste"/>
+        <w:numPr>
+          <w:ilvl w:val="0"/>
+          <w:numId w:val="7"/>
+        </w:numPr>
+        <w:rPr>
+          <w:sz w:val="24"/>
+          <w:szCs w:val="24"/>
+          <w:lang w:val="en-US"/>
+        </w:rPr>
+      </w:pPr>
+      <w:r>
+        <w:rPr>
+          <w:sz w:val="24"/>
+          <w:szCs w:val="24"/>
+          <w:lang w:val="en-US"/>
+        </w:rPr>
+        <w:t xml:space="preserve">Write the view to login users: </w:t>
+      </w:r>
+      <w:proofErr w:type="spellStart"/>
+      <w:r>
+        <w:rPr>
+          <w:sz w:val="24"/>
+          <w:szCs w:val="24"/>
+          <w:highlight w:val="blue"/>
+          <w:lang w:val="en-US"/>
+        </w:rPr>
+        <w:t>def</w:t>
+      </w:r>
+      <w:proofErr w:type="spellEnd"/>
+      <w:r>
+        <w:rPr>
+          <w:sz w:val="24"/>
+          <w:szCs w:val="24"/>
+          <w:highlight w:val="blue"/>
+          <w:lang w:val="en-US"/>
+        </w:rPr>
+        <w:t xml:space="preserve"> </w:t>
+      </w:r>
+      <w:proofErr w:type="spellStart"/>
+      <w:r>
+        <w:rPr>
+          <w:sz w:val="24"/>
+          <w:szCs w:val="24"/>
+          <w:highlight w:val="blue"/>
+          <w:lang w:val="en-US"/>
+        </w:rPr>
+        <w:t>Login</w:t>
+      </w:r>
+      <w:r>
+        <w:rPr>
+          <w:sz w:val="24"/>
+          <w:szCs w:val="24"/>
+          <w:highlight w:val="blue"/>
+          <w:lang w:val="en-US"/>
+        </w:rPr>
+        <w:t>View</w:t>
+      </w:r>
+      <w:proofErr w:type="spellEnd"/>
+      <w:r>
+        <w:rPr>
+          <w:sz w:val="24"/>
+          <w:szCs w:val="24"/>
+          <w:highlight w:val="blue"/>
+          <w:lang w:val="en-US"/>
+        </w:rPr>
+        <w:t>(request):</w:t>
+      </w:r>
+    </w:p>
+    <w:p>
+      <w:pPr>
+        <w:pStyle w:val="Paragraphedeliste"/>
+        <w:numPr>
+          <w:ilvl w:val="0"/>
+          <w:numId w:val="7"/>
+        </w:numPr>
+        <w:rPr>
+          <w:sz w:val="24"/>
+          <w:szCs w:val="24"/>
+          <w:lang w:val="en-US"/>
+        </w:rPr>
+      </w:pPr>
+      <w:r>
+        <w:rPr>
+          <w:sz w:val="24"/>
+          <w:szCs w:val="24"/>
+          <w:lang w:val="en-US"/>
+        </w:rPr>
+        <w:t>Configure template to grab input fields</w:t>
+      </w:r>
+    </w:p>
+    <w:p>
+      <w:pPr>
+        <w:pStyle w:val="Paragraphedeliste"/>
+        <w:numPr>
+          <w:ilvl w:val="0"/>
+          <w:numId w:val="7"/>
+        </w:numPr>
+        <w:rPr>
+          <w:sz w:val="24"/>
+          <w:szCs w:val="24"/>
+          <w:lang w:val="en-US"/>
+        </w:rPr>
+      </w:pPr>
+      <w:r>
+        <w:rPr>
+          <w:sz w:val="24"/>
+          <w:szCs w:val="24"/>
+          <w:lang w:val="en-US"/>
+        </w:rPr>
+        <w:t>Login to the website from the frontend</w:t>
+      </w:r>
+    </w:p>
+    <w:p>
+      <w:pPr>
+        <w:rPr>
+          <w:sz w:val="24"/>
+          <w:szCs w:val="24"/>
+          <w:lang w:val="en-US"/>
+        </w:rPr>
+      </w:pPr>
+    </w:p>
+    <w:p>
+      <w:pPr>
+        <w:pStyle w:val="Titre2"/>
+      </w:pPr>
+      <w:r>
+        <w:t xml:space="preserve">User </w:t>
+      </w:r>
+      <w:proofErr w:type="spellStart"/>
+      <w:r>
+        <w:t>Logout</w:t>
+      </w:r>
+      <w:proofErr w:type="spellEnd"/>
+      <w:r>
+        <w:t xml:space="preserve"> System</w:t>
+      </w:r>
+    </w:p>
+    <w:p>
+      <w:pPr>
+        <w:pStyle w:val="Paragraphedeliste"/>
+        <w:numPr>
+          <w:ilvl w:val="0"/>
+          <w:numId w:val="7"/>
+        </w:numPr>
+        <w:rPr>
+          <w:sz w:val="24"/>
+          <w:szCs w:val="24"/>
+          <w:lang w:val="en-US"/>
+        </w:rPr>
+      </w:pPr>
+      <w:r>
+        <w:rPr>
+          <w:sz w:val="24"/>
+          <w:szCs w:val="24"/>
+          <w:lang w:val="en-US"/>
+        </w:rPr>
+        <w:t xml:space="preserve">Write the view to login users: </w:t>
+      </w:r>
+      <w:proofErr w:type="spellStart"/>
+      <w:r>
+        <w:rPr>
+          <w:sz w:val="24"/>
+          <w:szCs w:val="24"/>
+          <w:highlight w:val="blue"/>
+          <w:lang w:val="en-US"/>
+        </w:rPr>
+        <w:t>def</w:t>
+      </w:r>
+      <w:proofErr w:type="spellEnd"/>
+      <w:r>
+        <w:rPr>
+          <w:sz w:val="24"/>
+          <w:szCs w:val="24"/>
+          <w:highlight w:val="blue"/>
+          <w:lang w:val="en-US"/>
+        </w:rPr>
+        <w:t xml:space="preserve"> </w:t>
+      </w:r>
+      <w:proofErr w:type="spellStart"/>
+      <w:r>
+        <w:rPr>
+          <w:sz w:val="24"/>
+          <w:szCs w:val="24"/>
+          <w:highlight w:val="blue"/>
+          <w:lang w:val="en-US"/>
+        </w:rPr>
+        <w:t>Logout</w:t>
+      </w:r>
+      <w:r>
+        <w:rPr>
+          <w:sz w:val="24"/>
+          <w:szCs w:val="24"/>
+          <w:highlight w:val="blue"/>
+          <w:lang w:val="en-US"/>
+        </w:rPr>
+        <w:t>View</w:t>
+      </w:r>
+      <w:proofErr w:type="spellEnd"/>
+      <w:r>
+        <w:rPr>
+          <w:sz w:val="24"/>
+          <w:szCs w:val="24"/>
+          <w:highlight w:val="blue"/>
+          <w:lang w:val="en-US"/>
+        </w:rPr>
+        <w:t>(request):</w:t>
+      </w:r>
+    </w:p>
+    <w:p>
+      <w:pPr>
+        <w:pStyle w:val="Paragraphedeliste"/>
+        <w:numPr>
+          <w:ilvl w:val="0"/>
+          <w:numId w:val="7"/>
+        </w:numPr>
+        <w:rPr>
+          <w:sz w:val="24"/>
+          <w:szCs w:val="24"/>
+          <w:lang w:val="en-US"/>
+        </w:rPr>
+      </w:pPr>
+      <w:r>
+        <w:rPr>
+          <w:sz w:val="24"/>
+          <w:szCs w:val="24"/>
+          <w:lang w:val="en-US"/>
+        </w:rPr>
+        <w:t>Configure URL</w:t>
+      </w:r>
+    </w:p>
+    <w:p>
+      <w:pPr>
+        <w:pStyle w:val="Paragraphedeliste"/>
+        <w:numPr>
+          <w:ilvl w:val="0"/>
+          <w:numId w:val="7"/>
+        </w:numPr>
+        <w:rPr>
+          <w:sz w:val="24"/>
+          <w:szCs w:val="24"/>
+          <w:lang w:val="en-US"/>
+        </w:rPr>
+      </w:pPr>
+      <w:r>
+        <w:rPr>
+          <w:sz w:val="24"/>
+          <w:szCs w:val="24"/>
+          <w:lang w:val="en-US"/>
+        </w:rPr>
+        <w:t>Test the feature</w:t>
+      </w:r>
+    </w:p>
+    <w:p>
+      <w:pPr>
+        <w:pStyle w:val="Paragraphedeliste"/>
+        <w:ind w:left="2160"/>
+        <w:rPr>
+          <w:sz w:val="24"/>
+          <w:szCs w:val="24"/>
+          <w:lang w:val="en-US"/>
+        </w:rPr>
+      </w:pPr>
+    </w:p>
+    <w:p>
+      <w:pPr>
+        <w:pStyle w:val="Titre2"/>
+      </w:pPr>
+      <w:proofErr w:type="spellStart"/>
+      <w:r>
         <w:lastRenderedPageBreak/>
-        <w:t xml:space="preserve">Create a custom </w:t>
-      </w:r>
-      <w:r>
-        <w:rPr>
-          <w:sz w:val="24"/>
-          <w:szCs w:val="24"/>
-          <w:highlight w:val="blue"/>
-          <w:lang w:val="en-US"/>
-        </w:rPr>
-        <w:t>class User(</w:t>
-      </w:r>
-      <w:proofErr w:type="spellStart"/>
-      <w:r>
-        <w:rPr>
-          <w:sz w:val="24"/>
-          <w:szCs w:val="24"/>
-          <w:highlight w:val="blue"/>
-          <w:lang w:val="en-US"/>
-        </w:rPr>
-        <w:t>AbstractUser</w:t>
-      </w:r>
-      <w:proofErr w:type="spellEnd"/>
-      <w:r>
-        <w:rPr>
-          <w:sz w:val="24"/>
-          <w:szCs w:val="24"/>
-          <w:highlight w:val="blue"/>
-          <w:lang w:val="en-US"/>
-        </w:rPr>
-        <w:t>):</w:t>
-      </w:r>
-      <w:r>
-        <w:rPr>
-          <w:sz w:val="24"/>
-          <w:szCs w:val="24"/>
-          <w:lang w:val="en-US"/>
-        </w:rPr>
-        <w:t xml:space="preserve"> in </w:t>
-      </w:r>
-      <w:r>
-        <w:rPr>
-          <w:b/>
-          <w:sz w:val="24"/>
-          <w:szCs w:val="24"/>
-          <w:lang w:val="en-US"/>
-        </w:rPr>
-        <w:t>models.py</w:t>
+        <w:t>Alerts</w:t>
+      </w:r>
+      <w:proofErr w:type="spellEnd"/>
+      <w:r>
+        <w:t xml:space="preserve"> In Django</w:t>
       </w:r>
     </w:p>
     <w:p>
@@ -1413,32 +2284,197 @@
           <w:szCs w:val="24"/>
           <w:lang w:val="en-US"/>
         </w:rPr>
-        <w:t xml:space="preserve">Add </w:t>
-      </w:r>
-      <w:r>
-        <w:rPr>
-          <w:sz w:val="24"/>
-          <w:szCs w:val="24"/>
-          <w:highlight w:val="blue"/>
-          <w:lang w:val="en-US"/>
-        </w:rPr>
-        <w:t>AUTH_USER_MODEL = ‘</w:t>
-      </w:r>
-      <w:proofErr w:type="spellStart"/>
+        <w:t>Grab alert snippet from Bootstrap(version4)</w:t>
+      </w:r>
+    </w:p>
+    <w:p>
+      <w:pPr>
+        <w:pStyle w:val="Paragraphedeliste"/>
+        <w:numPr>
+          <w:ilvl w:val="0"/>
+          <w:numId w:val="7"/>
+        </w:numPr>
+        <w:rPr>
+          <w:sz w:val="24"/>
+          <w:szCs w:val="24"/>
+          <w:lang w:val="en-US"/>
+        </w:rPr>
+      </w:pPr>
+      <w:r>
+        <w:rPr>
+          <w:sz w:val="24"/>
+          <w:szCs w:val="24"/>
+          <w:lang w:val="en-US"/>
+        </w:rPr>
+        <w:t>Copy and paste CDN</w:t>
+      </w:r>
+    </w:p>
+    <w:p>
+      <w:pPr>
+        <w:pStyle w:val="Paragraphedeliste"/>
+        <w:numPr>
+          <w:ilvl w:val="0"/>
+          <w:numId w:val="7"/>
+        </w:numPr>
+        <w:rPr>
+          <w:sz w:val="24"/>
+          <w:szCs w:val="24"/>
+          <w:lang w:val="en-US"/>
+        </w:rPr>
+      </w:pPr>
+      <w:r>
+        <w:rPr>
+          <w:sz w:val="24"/>
+          <w:szCs w:val="24"/>
+          <w:lang w:val="en-US"/>
+        </w:rPr>
+        <w:t>Write alert conditional statements</w:t>
+      </w:r>
+    </w:p>
+    <w:p>
+      <w:pPr>
+        <w:pStyle w:val="Titre2"/>
+        <w:rPr>
+          <w:lang w:val="en-US"/>
+        </w:rPr>
+      </w:pPr>
+      <w:r>
+        <w:rPr>
+          <w:lang w:val="en-US"/>
+        </w:rPr>
+        <w:t>Django</w:t>
+      </w:r>
+      <w:r>
+        <w:rPr>
+          <w:lang w:val="en-US"/>
+        </w:rPr>
+        <w:t xml:space="preserve"> C</w:t>
+      </w:r>
+      <w:r>
+        <w:rPr>
+          <w:lang w:val="en-US"/>
+        </w:rPr>
+        <w:t xml:space="preserve">ontext Processor </w:t>
+      </w:r>
       <w:proofErr w:type="gramStart"/>
       <w:r>
         <w:rPr>
-          <w:sz w:val="24"/>
-          <w:szCs w:val="24"/>
-          <w:highlight w:val="blue"/>
-          <w:lang w:val="en-US"/>
-        </w:rPr>
-        <w:t>userauths.User</w:t>
-      </w:r>
-      <w:proofErr w:type="spellEnd"/>
+          <w:lang w:val="en-US"/>
+        </w:rPr>
+        <w:t>For</w:t>
+      </w:r>
       <w:proofErr w:type="gramEnd"/>
       <w:r>
         <w:rPr>
+          <w:lang w:val="en-US"/>
+        </w:rPr>
+        <w:t xml:space="preserve"> T</w:t>
+      </w:r>
+      <w:r>
+        <w:rPr>
+          <w:lang w:val="en-US"/>
+        </w:rPr>
+        <w:t>emplate</w:t>
+      </w:r>
+    </w:p>
+    <w:p>
+      <w:pPr>
+        <w:pStyle w:val="Paragraphedeliste"/>
+        <w:numPr>
+          <w:ilvl w:val="0"/>
+          <w:numId w:val="7"/>
+        </w:numPr>
+        <w:rPr>
+          <w:sz w:val="24"/>
+          <w:szCs w:val="24"/>
+          <w:lang w:val="en-US"/>
+        </w:rPr>
+      </w:pPr>
+      <w:r>
+        <w:rPr>
+          <w:sz w:val="24"/>
+          <w:szCs w:val="24"/>
+          <w:lang w:val="en-US"/>
+        </w:rPr>
+        <w:t>Install UUID to assign your own id and not use the default id from django</w:t>
+      </w:r>
+    </w:p>
+    <w:p>
+      <w:pPr>
+        <w:pStyle w:val="Paragraphedeliste"/>
+        <w:numPr>
+          <w:ilvl w:val="0"/>
+          <w:numId w:val="7"/>
+        </w:numPr>
+        <w:rPr>
+          <w:sz w:val="24"/>
+          <w:szCs w:val="24"/>
+          <w:lang w:val="en-US"/>
+        </w:rPr>
+      </w:pPr>
+      <w:r>
+        <w:rPr>
+          <w:sz w:val="24"/>
+          <w:szCs w:val="24"/>
+          <w:lang w:val="en-US"/>
+        </w:rPr>
+        <w:t>Create a new file context processor.py in the core app</w:t>
+      </w:r>
+    </w:p>
+    <w:p>
+      <w:pPr>
+        <w:pStyle w:val="Paragraphedeliste"/>
+        <w:numPr>
+          <w:ilvl w:val="0"/>
+          <w:numId w:val="7"/>
+        </w:numPr>
+        <w:rPr>
+          <w:sz w:val="24"/>
+          <w:szCs w:val="24"/>
+          <w:lang w:val="en-US"/>
+        </w:rPr>
+      </w:pPr>
+      <w:r>
+        <w:rPr>
+          <w:sz w:val="24"/>
+          <w:szCs w:val="24"/>
+          <w:lang w:val="en-US"/>
+        </w:rPr>
+        <w:t xml:space="preserve">Install in settings.py TEMPLATES Section List as </w:t>
+      </w:r>
+      <w:r>
+        <w:rPr>
+          <w:sz w:val="24"/>
+          <w:szCs w:val="24"/>
+          <w:highlight w:val="blue"/>
+          <w:lang w:val="en-US"/>
+        </w:rPr>
+        <w:t>‘</w:t>
+      </w:r>
+      <w:proofErr w:type="spellStart"/>
+      <w:proofErr w:type="gramStart"/>
+      <w:r>
+        <w:rPr>
+          <w:sz w:val="24"/>
+          <w:szCs w:val="24"/>
+          <w:highlight w:val="blue"/>
+          <w:lang w:val="en-US"/>
+        </w:rPr>
+        <w:t>core.context</w:t>
+      </w:r>
+      <w:proofErr w:type="gramEnd"/>
+      <w:r>
+        <w:rPr>
+          <w:sz w:val="24"/>
+          <w:szCs w:val="24"/>
+          <w:highlight w:val="blue"/>
+          <w:lang w:val="en-US"/>
+        </w:rPr>
+        <w:t>_processor.default</w:t>
+      </w:r>
+      <w:proofErr w:type="spellEnd"/>
+      <w:r>
+        <w:rPr>
           <w:sz w:val="24"/>
           <w:szCs w:val="24"/>
           <w:highlight w:val="blue"/>
@@ -1446,23 +2482,6 @@
         </w:rPr>
         <w:t>’</w:t>
       </w:r>
-      <w:r>
-        <w:rPr>
-          <w:sz w:val="24"/>
-          <w:szCs w:val="24"/>
-          <w:lang w:val="en-US"/>
-        </w:rPr>
-        <w:t xml:space="preserve"> in </w:t>
-      </w:r>
-      <w:r>
-        <w:rPr>
-          <w:b/>
-          <w:sz w:val="24"/>
-          <w:szCs w:val="24"/>
-          <w:lang w:val="en-US"/>
-        </w:rPr>
-        <w:t>settings.py</w:t>
-      </w:r>
     </w:p>
     <w:p>
       <w:pPr>
@@ -1483,25 +2502,30 @@
           <w:szCs w:val="24"/>
           <w:lang w:val="en-US"/>
         </w:rPr>
-        <w:t xml:space="preserve">Run </w:t>
-      </w:r>
-      <w:proofErr w:type="spellStart"/>
-      <w:r>
-        <w:rPr>
-          <w:sz w:val="24"/>
-          <w:szCs w:val="24"/>
-          <w:lang w:val="en-US"/>
-        </w:rPr>
-        <w:t>Makemigrations</w:t>
-      </w:r>
-      <w:proofErr w:type="spellEnd"/>
-      <w:r>
-        <w:rPr>
-          <w:sz w:val="24"/>
-          <w:szCs w:val="24"/>
-          <w:lang w:val="en-US"/>
-        </w:rPr>
-        <w:t xml:space="preserve"> and migrate</w:t>
+        <w:t>Now add the code for the context processor</w:t>
+      </w:r>
+    </w:p>
+    <w:p>
+      <w:pPr>
+        <w:rPr>
+          <w:sz w:val="24"/>
+          <w:szCs w:val="24"/>
+          <w:lang w:val="en-US"/>
+        </w:rPr>
+      </w:pPr>
+    </w:p>
+    <w:p>
+      <w:pPr>
+        <w:pStyle w:val="Titre2"/>
+        <w:rPr>
+          <w:lang w:val="en-US"/>
+        </w:rPr>
+      </w:pPr>
+      <w:r>
+        <w:rPr>
+          <w:lang w:val="en-US"/>
+        </w:rPr>
+        <w:t>Product Model structure</w:t>
       </w:r>
     </w:p>
     <w:p>
@@ -1517,40 +2541,64 @@
           <w:lang w:val="en-US"/>
         </w:rPr>
       </w:pPr>
-      <w:r>
-        <w:rPr>
-          <w:sz w:val="24"/>
-          <w:szCs w:val="24"/>
-          <w:lang w:val="en-US"/>
-        </w:rPr>
-        <w:t xml:space="preserve">Create new </w:t>
-      </w:r>
-      <w:proofErr w:type="spellStart"/>
-      <w:r>
-        <w:rPr>
-          <w:sz w:val="24"/>
-          <w:szCs w:val="24"/>
-          <w:lang w:val="en-US"/>
-        </w:rPr>
-        <w:t>superuser</w:t>
-      </w:r>
-      <w:proofErr w:type="spellEnd"/>
-      <w:r>
-        <w:rPr>
-          <w:sz w:val="24"/>
-          <w:szCs w:val="24"/>
-          <w:lang w:val="en-US"/>
-        </w:rPr>
-        <w:t xml:space="preserve"> and register the model in </w:t>
-      </w:r>
-      <w:r>
-        <w:rPr>
-          <w:b/>
-          <w:sz w:val="24"/>
-          <w:szCs w:val="24"/>
-          <w:lang w:val="en-US"/>
-        </w:rPr>
-        <w:t>admin.py</w:t>
+      <w:proofErr w:type="spellStart"/>
+      <w:r>
+        <w:rPr>
+          <w:sz w:val="24"/>
+          <w:szCs w:val="24"/>
+          <w:lang w:val="en-US"/>
+        </w:rPr>
+        <w:t>Creat</w:t>
+      </w:r>
+      <w:proofErr w:type="spellEnd"/>
+      <w:r>
+        <w:rPr>
+          <w:sz w:val="24"/>
+          <w:szCs w:val="24"/>
+          <w:lang w:val="en-US"/>
+        </w:rPr>
+        <w:t xml:space="preserve"> </w:t>
+      </w:r>
+      <w:proofErr w:type="spellStart"/>
+      <w:r>
+        <w:rPr>
+          <w:sz w:val="24"/>
+          <w:szCs w:val="24"/>
+          <w:lang w:val="en-US"/>
+        </w:rPr>
+        <w:t>enew</w:t>
+      </w:r>
+      <w:proofErr w:type="spellEnd"/>
+      <w:r>
+        <w:rPr>
+          <w:sz w:val="24"/>
+          <w:szCs w:val="24"/>
+          <w:lang w:val="en-US"/>
+        </w:rPr>
+        <w:t xml:space="preserve"> model classes and add fields for products</w:t>
+      </w:r>
+    </w:p>
+    <w:p>
+      <w:pPr>
+        <w:rPr>
+          <w:sz w:val="24"/>
+          <w:szCs w:val="24"/>
+          <w:lang w:val="en-US"/>
+        </w:rPr>
+      </w:pPr>
+    </w:p>
+    <w:p>
+      <w:pPr>
+        <w:pStyle w:val="Titre2"/>
+        <w:rPr>
+          <w:lang w:val="en-US"/>
+        </w:rPr>
+      </w:pPr>
+      <w:r>
+        <w:rPr>
+          <w:lang w:val="en-US"/>
+        </w:rPr>
+        <w:t>List View for Products</w:t>
       </w:r>
     </w:p>
     <w:p>
@@ -1572,1025 +2620,15 @@
           <w:szCs w:val="24"/>
           <w:lang w:val="en-US"/>
         </w:rPr>
-        <w:t>Login to the admin with email and password</w:t>
-      </w:r>
-    </w:p>
-    <w:p>
-      <w:pPr>
-        <w:rPr>
-          <w:sz w:val="24"/>
-          <w:szCs w:val="24"/>
-          <w:lang w:val="en-US"/>
-        </w:rPr>
-      </w:pPr>
-    </w:p>
-    <w:p>
-      <w:pPr>
-        <w:pStyle w:val="Titre2"/>
-      </w:pPr>
-      <w:r>
-        <w:t xml:space="preserve">User </w:t>
-      </w:r>
-      <w:proofErr w:type="spellStart"/>
-      <w:r>
-        <w:t>Register</w:t>
-      </w:r>
-      <w:proofErr w:type="spellEnd"/>
-      <w:r>
-        <w:t xml:space="preserve"> System</w:t>
-      </w:r>
-    </w:p>
-    <w:p>
-      <w:pPr>
-        <w:pStyle w:val="Paragraphedeliste"/>
-        <w:numPr>
-          <w:ilvl w:val="0"/>
-          <w:numId w:val="7"/>
-        </w:numPr>
-        <w:rPr>
-          <w:sz w:val="24"/>
-          <w:szCs w:val="24"/>
-          <w:lang w:val="en-US"/>
-        </w:rPr>
-      </w:pPr>
-      <w:r>
-        <w:rPr>
-          <w:sz w:val="24"/>
-          <w:szCs w:val="24"/>
-          <w:lang w:val="en-US"/>
-        </w:rPr>
-        <w:t xml:space="preserve">Create new form </w:t>
-      </w:r>
-      <w:r>
-        <w:rPr>
-          <w:sz w:val="24"/>
-          <w:szCs w:val="24"/>
-          <w:highlight w:val="blue"/>
-          <w:lang w:val="en-US"/>
-        </w:rPr>
-        <w:t xml:space="preserve">class </w:t>
-      </w:r>
-      <w:proofErr w:type="spellStart"/>
-      <w:r>
-        <w:rPr>
-          <w:sz w:val="24"/>
-          <w:szCs w:val="24"/>
-          <w:highlight w:val="blue"/>
-          <w:lang w:val="en-US"/>
-        </w:rPr>
-        <w:t>UserRegisterForm</w:t>
-      </w:r>
-      <w:proofErr w:type="spellEnd"/>
-      <w:r>
-        <w:rPr>
-          <w:sz w:val="24"/>
-          <w:szCs w:val="24"/>
-          <w:highlight w:val="blue"/>
-          <w:lang w:val="en-US"/>
-        </w:rPr>
-        <w:t>(</w:t>
-      </w:r>
-      <w:proofErr w:type="spellStart"/>
-      <w:r>
-        <w:rPr>
-          <w:sz w:val="24"/>
-          <w:szCs w:val="24"/>
-          <w:highlight w:val="blue"/>
-          <w:lang w:val="en-US"/>
-        </w:rPr>
-        <w:t>UserCreationForm</w:t>
-      </w:r>
-      <w:proofErr w:type="spellEnd"/>
-      <w:r>
-        <w:rPr>
-          <w:sz w:val="24"/>
-          <w:szCs w:val="24"/>
-          <w:highlight w:val="blue"/>
-          <w:lang w:val="en-US"/>
-        </w:rPr>
-        <w:t>):</w:t>
-      </w:r>
-      <w:r>
-        <w:rPr>
-          <w:sz w:val="24"/>
-          <w:szCs w:val="24"/>
-          <w:lang w:val="en-US"/>
-        </w:rPr>
-        <w:t xml:space="preserve"> in </w:t>
-      </w:r>
-      <w:r>
-        <w:rPr>
-          <w:b/>
-          <w:sz w:val="24"/>
-          <w:szCs w:val="24"/>
-          <w:lang w:val="en-US"/>
-        </w:rPr>
-        <w:t>forms.py</w:t>
-      </w:r>
-    </w:p>
-    <w:p>
-      <w:pPr>
-        <w:pStyle w:val="Paragraphedeliste"/>
-        <w:numPr>
-          <w:ilvl w:val="0"/>
-          <w:numId w:val="12"/>
-        </w:numPr>
-        <w:rPr>
-          <w:sz w:val="24"/>
-          <w:szCs w:val="24"/>
-          <w:lang w:val="en-US"/>
-        </w:rPr>
-      </w:pPr>
-      <w:r>
-        <w:rPr>
-          <w:sz w:val="24"/>
-          <w:szCs w:val="24"/>
-          <w:lang w:val="en-US"/>
-        </w:rPr>
-        <w:t>Write a class meta that specifies the model and the fields to be shown on the form</w:t>
-      </w:r>
-    </w:p>
-    <w:p>
-      <w:pPr>
-        <w:pStyle w:val="Paragraphedeliste"/>
-        <w:numPr>
-          <w:ilvl w:val="0"/>
-          <w:numId w:val="7"/>
-        </w:numPr>
-        <w:rPr>
-          <w:sz w:val="24"/>
-          <w:szCs w:val="24"/>
-          <w:lang w:val="en-US"/>
-        </w:rPr>
-      </w:pPr>
-      <w:r>
-        <w:rPr>
-          <w:sz w:val="24"/>
-          <w:szCs w:val="24"/>
-          <w:lang w:val="en-US"/>
-        </w:rPr>
-        <w:t xml:space="preserve">Write the view to register users: </w:t>
-      </w:r>
-      <w:proofErr w:type="spellStart"/>
-      <w:r>
-        <w:rPr>
-          <w:sz w:val="24"/>
-          <w:szCs w:val="24"/>
-          <w:highlight w:val="blue"/>
-          <w:lang w:val="en-US"/>
-        </w:rPr>
-        <w:t>def</w:t>
-      </w:r>
-      <w:proofErr w:type="spellEnd"/>
-      <w:r>
-        <w:rPr>
-          <w:sz w:val="24"/>
-          <w:szCs w:val="24"/>
-          <w:highlight w:val="blue"/>
-          <w:lang w:val="en-US"/>
-        </w:rPr>
-        <w:t xml:space="preserve"> </w:t>
-      </w:r>
-      <w:proofErr w:type="spellStart"/>
-      <w:r>
-        <w:rPr>
-          <w:sz w:val="24"/>
-          <w:szCs w:val="24"/>
-          <w:highlight w:val="blue"/>
-          <w:lang w:val="en-US"/>
-        </w:rPr>
-        <w:t>RegisterView</w:t>
-      </w:r>
-      <w:proofErr w:type="spellEnd"/>
-      <w:r>
-        <w:rPr>
-          <w:sz w:val="24"/>
-          <w:szCs w:val="24"/>
-          <w:highlight w:val="blue"/>
-          <w:lang w:val="en-US"/>
-        </w:rPr>
-        <w:t>(request):</w:t>
-      </w:r>
-    </w:p>
-    <w:p>
-      <w:pPr>
-        <w:pStyle w:val="Paragraphedeliste"/>
-        <w:numPr>
-          <w:ilvl w:val="0"/>
-          <w:numId w:val="12"/>
-        </w:numPr>
-        <w:rPr>
-          <w:sz w:val="24"/>
-          <w:szCs w:val="24"/>
-          <w:lang w:val="en-US"/>
-        </w:rPr>
-      </w:pPr>
-      <w:r>
-        <w:rPr>
-          <w:sz w:val="24"/>
-          <w:szCs w:val="24"/>
-          <w:lang w:val="en-US"/>
-        </w:rPr>
-        <w:t>Import the form in the view</w:t>
-      </w:r>
-    </w:p>
-    <w:p>
-      <w:pPr>
-        <w:pStyle w:val="Paragraphedeliste"/>
-        <w:numPr>
-          <w:ilvl w:val="0"/>
-          <w:numId w:val="12"/>
-        </w:numPr>
-        <w:rPr>
-          <w:sz w:val="24"/>
-          <w:szCs w:val="24"/>
-          <w:lang w:val="en-US"/>
-        </w:rPr>
-      </w:pPr>
-      <w:r>
-        <w:rPr>
-          <w:sz w:val="24"/>
-          <w:szCs w:val="24"/>
-          <w:lang w:val="en-US"/>
-        </w:rPr>
-        <w:t>Create a variable context with the form as value</w:t>
-      </w:r>
-    </w:p>
-    <w:p>
-      <w:pPr>
-        <w:pStyle w:val="Paragraphedeliste"/>
-        <w:numPr>
-          <w:ilvl w:val="0"/>
-          <w:numId w:val="12"/>
-        </w:numPr>
-        <w:rPr>
-          <w:sz w:val="24"/>
-          <w:szCs w:val="24"/>
-          <w:lang w:val="en-US"/>
-        </w:rPr>
-      </w:pPr>
-      <w:r>
-        <w:rPr>
-          <w:sz w:val="24"/>
-          <w:szCs w:val="24"/>
-          <w:lang w:val="en-US"/>
-        </w:rPr>
-        <w:t>Then pass the context variable to the render function as 3</w:t>
-      </w:r>
-      <w:r>
-        <w:rPr>
-          <w:sz w:val="24"/>
-          <w:szCs w:val="24"/>
-          <w:vertAlign w:val="superscript"/>
-          <w:lang w:val="en-US"/>
-        </w:rPr>
-        <w:t>rd</w:t>
-      </w:r>
-      <w:r>
-        <w:rPr>
-          <w:sz w:val="24"/>
-          <w:szCs w:val="24"/>
-          <w:lang w:val="en-US"/>
-        </w:rPr>
-        <w:t xml:space="preserve"> parameter</w:t>
-      </w:r>
-    </w:p>
-    <w:p>
-      <w:pPr>
-        <w:pStyle w:val="Paragraphedeliste"/>
-        <w:numPr>
-          <w:ilvl w:val="0"/>
-          <w:numId w:val="7"/>
-        </w:numPr>
-        <w:rPr>
-          <w:sz w:val="24"/>
-          <w:szCs w:val="24"/>
-          <w:lang w:val="en-US"/>
-        </w:rPr>
-      </w:pPr>
-      <w:r>
-        <w:rPr>
-          <w:sz w:val="24"/>
-          <w:szCs w:val="24"/>
-          <w:lang w:val="en-US"/>
-        </w:rPr>
-        <w:t>Configure template to show the form</w:t>
-      </w:r>
-    </w:p>
-    <w:p>
-      <w:pPr>
-        <w:pStyle w:val="Paragraphedeliste"/>
-        <w:numPr>
-          <w:ilvl w:val="0"/>
-          <w:numId w:val="7"/>
-        </w:numPr>
-        <w:rPr>
-          <w:sz w:val="24"/>
-          <w:szCs w:val="24"/>
-          <w:lang w:val="en-US"/>
-        </w:rPr>
-      </w:pPr>
-      <w:r>
-        <w:rPr>
-          <w:sz w:val="24"/>
-          <w:szCs w:val="24"/>
-          <w:lang w:val="en-US"/>
-        </w:rPr>
-        <w:t>Login to the website from the frontend</w:t>
-      </w:r>
-    </w:p>
-    <w:p>
-      <w:pPr>
-        <w:pStyle w:val="Paragraphedeliste"/>
-        <w:ind w:left="2160"/>
-        <w:rPr>
-          <w:sz w:val="24"/>
-          <w:szCs w:val="24"/>
-          <w:lang w:val="en-US"/>
-        </w:rPr>
-      </w:pPr>
-    </w:p>
-    <w:p>
-      <w:pPr>
-        <w:rPr>
-          <w:sz w:val="24"/>
-          <w:szCs w:val="24"/>
-          <w:lang w:val="en-US"/>
-        </w:rPr>
-      </w:pPr>
-    </w:p>
-    <w:p>
-      <w:pPr>
-        <w:pStyle w:val="Titre2"/>
-      </w:pPr>
-      <w:r>
-        <w:t>User Login System</w:t>
-      </w:r>
-    </w:p>
-    <w:p>
-      <w:pPr>
-        <w:pStyle w:val="Paragraphedeliste"/>
-        <w:numPr>
-          <w:ilvl w:val="0"/>
-          <w:numId w:val="7"/>
-        </w:numPr>
-        <w:rPr>
-          <w:sz w:val="24"/>
-          <w:szCs w:val="24"/>
-          <w:lang w:val="en-US"/>
-        </w:rPr>
-      </w:pPr>
-      <w:r>
-        <w:rPr>
-          <w:sz w:val="24"/>
-          <w:szCs w:val="24"/>
-          <w:lang w:val="en-US"/>
-        </w:rPr>
-        <w:t xml:space="preserve">Write the view to login users: </w:t>
-      </w:r>
-      <w:proofErr w:type="spellStart"/>
-      <w:r>
-        <w:rPr>
-          <w:sz w:val="24"/>
-          <w:szCs w:val="24"/>
-          <w:highlight w:val="blue"/>
-          <w:lang w:val="en-US"/>
-        </w:rPr>
-        <w:t>def</w:t>
-      </w:r>
-      <w:proofErr w:type="spellEnd"/>
-      <w:r>
-        <w:rPr>
-          <w:sz w:val="24"/>
-          <w:szCs w:val="24"/>
-          <w:highlight w:val="blue"/>
-          <w:lang w:val="en-US"/>
-        </w:rPr>
-        <w:t xml:space="preserve"> </w:t>
-      </w:r>
-      <w:proofErr w:type="spellStart"/>
-      <w:r>
-        <w:rPr>
-          <w:sz w:val="24"/>
-          <w:szCs w:val="24"/>
-          <w:highlight w:val="blue"/>
-          <w:lang w:val="en-US"/>
-        </w:rPr>
-        <w:t>Login</w:t>
-      </w:r>
-      <w:r>
-        <w:rPr>
-          <w:sz w:val="24"/>
-          <w:szCs w:val="24"/>
-          <w:highlight w:val="blue"/>
-          <w:lang w:val="en-US"/>
-        </w:rPr>
-        <w:t>View</w:t>
-      </w:r>
-      <w:proofErr w:type="spellEnd"/>
-      <w:r>
-        <w:rPr>
-          <w:sz w:val="24"/>
-          <w:szCs w:val="24"/>
-          <w:highlight w:val="blue"/>
-          <w:lang w:val="en-US"/>
-        </w:rPr>
-        <w:t>(request):</w:t>
-      </w:r>
-    </w:p>
-    <w:p>
-      <w:pPr>
-        <w:pStyle w:val="Paragraphedeliste"/>
-        <w:numPr>
-          <w:ilvl w:val="0"/>
-          <w:numId w:val="7"/>
-        </w:numPr>
-        <w:rPr>
-          <w:sz w:val="24"/>
-          <w:szCs w:val="24"/>
-          <w:lang w:val="en-US"/>
-        </w:rPr>
-      </w:pPr>
-      <w:r>
-        <w:rPr>
-          <w:sz w:val="24"/>
-          <w:szCs w:val="24"/>
-          <w:lang w:val="en-US"/>
-        </w:rPr>
-        <w:t>Configure template to grab input fields</w:t>
-      </w:r>
-    </w:p>
-    <w:p>
-      <w:pPr>
-        <w:pStyle w:val="Paragraphedeliste"/>
-        <w:numPr>
-          <w:ilvl w:val="0"/>
-          <w:numId w:val="7"/>
-        </w:numPr>
-        <w:rPr>
-          <w:sz w:val="24"/>
-          <w:szCs w:val="24"/>
-          <w:lang w:val="en-US"/>
-        </w:rPr>
-      </w:pPr>
-      <w:r>
-        <w:rPr>
-          <w:sz w:val="24"/>
-          <w:szCs w:val="24"/>
-          <w:lang w:val="en-US"/>
-        </w:rPr>
-        <w:t>Login to the website from the frontend</w:t>
-      </w:r>
-    </w:p>
-    <w:p>
-      <w:pPr>
-        <w:rPr>
-          <w:sz w:val="24"/>
-          <w:szCs w:val="24"/>
-          <w:lang w:val="en-US"/>
-        </w:rPr>
-      </w:pPr>
-    </w:p>
-    <w:p>
-      <w:pPr>
-        <w:pStyle w:val="Titre2"/>
-      </w:pPr>
-      <w:r>
-        <w:t xml:space="preserve">User </w:t>
-      </w:r>
-      <w:proofErr w:type="spellStart"/>
-      <w:r>
-        <w:t>Logout</w:t>
-      </w:r>
-      <w:proofErr w:type="spellEnd"/>
-      <w:r>
-        <w:t xml:space="preserve"> System</w:t>
-      </w:r>
-    </w:p>
-    <w:p>
-      <w:pPr>
-        <w:pStyle w:val="Paragraphedeliste"/>
-        <w:numPr>
-          <w:ilvl w:val="0"/>
-          <w:numId w:val="7"/>
-        </w:numPr>
-        <w:rPr>
-          <w:sz w:val="24"/>
-          <w:szCs w:val="24"/>
-          <w:lang w:val="en-US"/>
-        </w:rPr>
-      </w:pPr>
-      <w:r>
-        <w:rPr>
-          <w:sz w:val="24"/>
-          <w:szCs w:val="24"/>
-          <w:lang w:val="en-US"/>
-        </w:rPr>
-        <w:t xml:space="preserve">Write the view to login users: </w:t>
-      </w:r>
-      <w:proofErr w:type="spellStart"/>
-      <w:r>
-        <w:rPr>
-          <w:sz w:val="24"/>
-          <w:szCs w:val="24"/>
-          <w:highlight w:val="blue"/>
-          <w:lang w:val="en-US"/>
-        </w:rPr>
-        <w:t>def</w:t>
-      </w:r>
-      <w:proofErr w:type="spellEnd"/>
-      <w:r>
-        <w:rPr>
-          <w:sz w:val="24"/>
-          <w:szCs w:val="24"/>
-          <w:highlight w:val="blue"/>
-          <w:lang w:val="en-US"/>
-        </w:rPr>
-        <w:t xml:space="preserve"> </w:t>
-      </w:r>
-      <w:proofErr w:type="spellStart"/>
-      <w:r>
-        <w:rPr>
-          <w:sz w:val="24"/>
-          <w:szCs w:val="24"/>
-          <w:highlight w:val="blue"/>
-          <w:lang w:val="en-US"/>
-        </w:rPr>
-        <w:t>Logout</w:t>
-      </w:r>
-      <w:r>
-        <w:rPr>
-          <w:sz w:val="24"/>
-          <w:szCs w:val="24"/>
-          <w:highlight w:val="blue"/>
-          <w:lang w:val="en-US"/>
-        </w:rPr>
-        <w:t>View</w:t>
-      </w:r>
-      <w:proofErr w:type="spellEnd"/>
-      <w:r>
-        <w:rPr>
-          <w:sz w:val="24"/>
-          <w:szCs w:val="24"/>
-          <w:highlight w:val="blue"/>
-          <w:lang w:val="en-US"/>
-        </w:rPr>
-        <w:t>(request):</w:t>
-      </w:r>
-    </w:p>
-    <w:p>
-      <w:pPr>
-        <w:pStyle w:val="Paragraphedeliste"/>
-        <w:numPr>
-          <w:ilvl w:val="0"/>
-          <w:numId w:val="7"/>
-        </w:numPr>
-        <w:rPr>
-          <w:sz w:val="24"/>
-          <w:szCs w:val="24"/>
-          <w:lang w:val="en-US"/>
-        </w:rPr>
-      </w:pPr>
-      <w:r>
-        <w:rPr>
-          <w:sz w:val="24"/>
-          <w:szCs w:val="24"/>
-          <w:lang w:val="en-US"/>
-        </w:rPr>
-        <w:t>Configure URL</w:t>
-      </w:r>
-    </w:p>
-    <w:p>
-      <w:pPr>
-        <w:pStyle w:val="Paragraphedeliste"/>
-        <w:numPr>
-          <w:ilvl w:val="0"/>
-          <w:numId w:val="7"/>
-        </w:numPr>
-        <w:rPr>
-          <w:sz w:val="24"/>
-          <w:szCs w:val="24"/>
-          <w:lang w:val="en-US"/>
-        </w:rPr>
-      </w:pPr>
-      <w:r>
-        <w:rPr>
-          <w:sz w:val="24"/>
-          <w:szCs w:val="24"/>
-          <w:lang w:val="en-US"/>
-        </w:rPr>
-        <w:t>Test the feature</w:t>
-      </w:r>
-    </w:p>
-    <w:p>
-      <w:pPr>
-        <w:pStyle w:val="Paragraphedeliste"/>
-        <w:ind w:left="2160"/>
-        <w:rPr>
-          <w:sz w:val="24"/>
-          <w:szCs w:val="24"/>
-          <w:lang w:val="en-US"/>
-        </w:rPr>
-      </w:pPr>
-    </w:p>
-    <w:p>
-      <w:pPr>
-        <w:pStyle w:val="Titre2"/>
-      </w:pPr>
-      <w:proofErr w:type="spellStart"/>
-      <w:r>
-        <w:t>Alerts</w:t>
-      </w:r>
-      <w:proofErr w:type="spellEnd"/>
-      <w:r>
-        <w:t xml:space="preserve"> In Django</w:t>
-      </w:r>
-    </w:p>
-    <w:p>
-      <w:pPr>
-        <w:pStyle w:val="Paragraphedeliste"/>
-        <w:numPr>
-          <w:ilvl w:val="0"/>
-          <w:numId w:val="7"/>
-        </w:numPr>
-        <w:rPr>
-          <w:sz w:val="24"/>
-          <w:szCs w:val="24"/>
-          <w:lang w:val="en-US"/>
-        </w:rPr>
-      </w:pPr>
-      <w:r>
-        <w:rPr>
-          <w:sz w:val="24"/>
-          <w:szCs w:val="24"/>
-          <w:lang w:val="en-US"/>
-        </w:rPr>
-        <w:t>Grab alert snippet from Bootstrap(version4)</w:t>
-      </w:r>
-    </w:p>
-    <w:p>
-      <w:pPr>
-        <w:pStyle w:val="Paragraphedeliste"/>
-        <w:numPr>
-          <w:ilvl w:val="0"/>
-          <w:numId w:val="7"/>
-        </w:numPr>
-        <w:rPr>
-          <w:sz w:val="24"/>
-          <w:szCs w:val="24"/>
-          <w:lang w:val="en-US"/>
-        </w:rPr>
-      </w:pPr>
-      <w:r>
-        <w:rPr>
-          <w:sz w:val="24"/>
-          <w:szCs w:val="24"/>
-          <w:lang w:val="en-US"/>
-        </w:rPr>
-        <w:t>Copy and paste CDN</w:t>
-      </w:r>
-    </w:p>
-    <w:p>
-      <w:pPr>
-        <w:pStyle w:val="Paragraphedeliste"/>
-        <w:numPr>
-          <w:ilvl w:val="0"/>
-          <w:numId w:val="7"/>
-        </w:numPr>
-        <w:rPr>
-          <w:sz w:val="24"/>
-          <w:szCs w:val="24"/>
-          <w:lang w:val="en-US"/>
-        </w:rPr>
-      </w:pPr>
-      <w:r>
-        <w:rPr>
-          <w:sz w:val="24"/>
-          <w:szCs w:val="24"/>
-          <w:lang w:val="en-US"/>
-        </w:rPr>
-        <w:t>Write alert conditional statements</w:t>
-      </w:r>
-    </w:p>
-    <w:p>
-      <w:pPr>
-        <w:pStyle w:val="Titre2"/>
-        <w:rPr>
-          <w:lang w:val="en-US"/>
-        </w:rPr>
-      </w:pPr>
-      <w:r>
-        <w:rPr>
-          <w:lang w:val="en-US"/>
-        </w:rPr>
-        <w:lastRenderedPageBreak/>
-        <w:t>Django</w:t>
-      </w:r>
-      <w:r>
-        <w:rPr>
-          <w:lang w:val="en-US"/>
-        </w:rPr>
-        <w:t xml:space="preserve"> C</w:t>
-      </w:r>
-      <w:r>
-        <w:rPr>
-          <w:lang w:val="en-US"/>
-        </w:rPr>
-        <w:t xml:space="preserve">ontext Processor </w:t>
-      </w:r>
-      <w:proofErr w:type="gramStart"/>
-      <w:r>
-        <w:rPr>
-          <w:lang w:val="en-US"/>
-        </w:rPr>
-        <w:t>For</w:t>
-      </w:r>
-      <w:proofErr w:type="gramEnd"/>
-      <w:r>
-        <w:rPr>
-          <w:lang w:val="en-US"/>
-        </w:rPr>
-        <w:t xml:space="preserve"> T</w:t>
-      </w:r>
-      <w:r>
-        <w:rPr>
-          <w:lang w:val="en-US"/>
-        </w:rPr>
-        <w:t>emplate</w:t>
-      </w:r>
-    </w:p>
-    <w:p>
-      <w:pPr>
-        <w:pStyle w:val="Paragraphedeliste"/>
-        <w:numPr>
-          <w:ilvl w:val="0"/>
-          <w:numId w:val="7"/>
-        </w:numPr>
-        <w:rPr>
-          <w:sz w:val="24"/>
-          <w:szCs w:val="24"/>
-          <w:lang w:val="en-US"/>
-        </w:rPr>
-      </w:pPr>
-      <w:r>
-        <w:rPr>
-          <w:sz w:val="24"/>
-          <w:szCs w:val="24"/>
-          <w:lang w:val="en-US"/>
-        </w:rPr>
-        <w:t>Install UUID to assign your own id and not use the default id from django</w:t>
-      </w:r>
-    </w:p>
-    <w:p>
-      <w:pPr>
-        <w:pStyle w:val="Paragraphedeliste"/>
-        <w:numPr>
-          <w:ilvl w:val="0"/>
-          <w:numId w:val="7"/>
-        </w:numPr>
-        <w:rPr>
-          <w:sz w:val="24"/>
-          <w:szCs w:val="24"/>
-          <w:lang w:val="en-US"/>
-        </w:rPr>
-      </w:pPr>
-      <w:r>
-        <w:rPr>
-          <w:sz w:val="24"/>
-          <w:szCs w:val="24"/>
-          <w:lang w:val="en-US"/>
-        </w:rPr>
-        <w:t>Create a new file context processor.py in the core app</w:t>
-      </w:r>
-    </w:p>
-    <w:p>
-      <w:pPr>
-        <w:pStyle w:val="Paragraphedeliste"/>
-        <w:numPr>
-          <w:ilvl w:val="0"/>
-          <w:numId w:val="7"/>
-        </w:numPr>
-        <w:rPr>
-          <w:sz w:val="24"/>
-          <w:szCs w:val="24"/>
-          <w:lang w:val="en-US"/>
-        </w:rPr>
-      </w:pPr>
-      <w:r>
-        <w:rPr>
-          <w:sz w:val="24"/>
-          <w:szCs w:val="24"/>
-          <w:lang w:val="en-US"/>
-        </w:rPr>
-        <w:t xml:space="preserve">Install in settings.py TEMPLATES Section List as </w:t>
-      </w:r>
-      <w:r>
-        <w:rPr>
-          <w:sz w:val="24"/>
-          <w:szCs w:val="24"/>
-          <w:highlight w:val="blue"/>
-          <w:lang w:val="en-US"/>
-        </w:rPr>
-        <w:t>‘</w:t>
-      </w:r>
-      <w:proofErr w:type="spellStart"/>
-      <w:proofErr w:type="gramStart"/>
-      <w:r>
-        <w:rPr>
-          <w:sz w:val="24"/>
-          <w:szCs w:val="24"/>
-          <w:highlight w:val="blue"/>
-          <w:lang w:val="en-US"/>
-        </w:rPr>
-        <w:t>core.context</w:t>
-      </w:r>
-      <w:proofErr w:type="gramEnd"/>
-      <w:r>
-        <w:rPr>
-          <w:sz w:val="24"/>
-          <w:szCs w:val="24"/>
-          <w:highlight w:val="blue"/>
-          <w:lang w:val="en-US"/>
-        </w:rPr>
-        <w:t>_processor.default</w:t>
-      </w:r>
-      <w:proofErr w:type="spellEnd"/>
-      <w:r>
-        <w:rPr>
-          <w:sz w:val="24"/>
-          <w:szCs w:val="24"/>
-          <w:highlight w:val="blue"/>
-          <w:lang w:val="en-US"/>
-        </w:rPr>
-        <w:t>’</w:t>
-      </w:r>
-    </w:p>
-    <w:p>
-      <w:pPr>
-        <w:pStyle w:val="Paragraphedeliste"/>
-        <w:numPr>
-          <w:ilvl w:val="0"/>
-          <w:numId w:val="7"/>
-        </w:numPr>
-        <w:rPr>
-          <w:sz w:val="24"/>
-          <w:szCs w:val="24"/>
-          <w:lang w:val="en-US"/>
-        </w:rPr>
-      </w:pPr>
-      <w:r>
-        <w:rPr>
-          <w:sz w:val="24"/>
-          <w:szCs w:val="24"/>
-          <w:lang w:val="en-US"/>
-        </w:rPr>
-        <w:t>Now add the code for the context processor</w:t>
-      </w:r>
-    </w:p>
-    <w:p>
-      <w:pPr>
-        <w:rPr>
-          <w:sz w:val="24"/>
-          <w:szCs w:val="24"/>
-          <w:lang w:val="en-US"/>
-        </w:rPr>
-      </w:pPr>
-    </w:p>
-    <w:p>
-      <w:pPr>
-        <w:pStyle w:val="Titre2"/>
-        <w:rPr>
-          <w:lang w:val="en-US"/>
-        </w:rPr>
-      </w:pPr>
-      <w:r>
-        <w:rPr>
-          <w:lang w:val="en-US"/>
-        </w:rPr>
-        <w:t>Product Model structure</w:t>
-      </w:r>
-    </w:p>
-    <w:p>
-      <w:pPr>
-        <w:pStyle w:val="Paragraphedeliste"/>
-        <w:numPr>
-          <w:ilvl w:val="0"/>
-          <w:numId w:val="7"/>
-        </w:numPr>
-        <w:rPr>
-          <w:sz w:val="24"/>
-          <w:szCs w:val="24"/>
-          <w:lang w:val="en-US"/>
-        </w:rPr>
-      </w:pPr>
-      <w:proofErr w:type="spellStart"/>
-      <w:r>
-        <w:rPr>
-          <w:sz w:val="24"/>
-          <w:szCs w:val="24"/>
-          <w:lang w:val="en-US"/>
-        </w:rPr>
-        <w:t>Creat</w:t>
-      </w:r>
-      <w:proofErr w:type="spellEnd"/>
-      <w:r>
-        <w:rPr>
-          <w:sz w:val="24"/>
-          <w:szCs w:val="24"/>
-          <w:lang w:val="en-US"/>
-        </w:rPr>
-        <w:t xml:space="preserve"> </w:t>
-      </w:r>
-      <w:proofErr w:type="spellStart"/>
-      <w:r>
-        <w:rPr>
-          <w:sz w:val="24"/>
-          <w:szCs w:val="24"/>
-          <w:lang w:val="en-US"/>
-        </w:rPr>
-        <w:t>enew</w:t>
-      </w:r>
-      <w:proofErr w:type="spellEnd"/>
-      <w:r>
-        <w:rPr>
-          <w:sz w:val="24"/>
-          <w:szCs w:val="24"/>
-          <w:lang w:val="en-US"/>
-        </w:rPr>
-        <w:t xml:space="preserve"> model classes and add fields for products</w:t>
-      </w:r>
-      <w:bookmarkStart w:id="0" w:name="_GoBack"/>
-      <w:bookmarkEnd w:id="0"/>
-    </w:p>
-    <w:p>
-      <w:pPr>
-        <w:rPr>
-          <w:sz w:val="24"/>
-          <w:szCs w:val="24"/>
-          <w:lang w:val="en-US"/>
-        </w:rPr>
-      </w:pPr>
-    </w:p>
-    <w:p>
-      <w:pPr>
-        <w:pStyle w:val="Titre2"/>
-        <w:rPr>
-          <w:lang w:val="en-US"/>
-        </w:rPr>
-      </w:pPr>
-      <w:r>
-        <w:rPr>
-          <w:lang w:val="en-US"/>
-        </w:rPr>
-        <w:t>List View for Products</w:t>
-      </w:r>
-    </w:p>
-    <w:p>
-      <w:pPr>
-        <w:pStyle w:val="Paragraphedeliste"/>
-        <w:numPr>
-          <w:ilvl w:val="0"/>
-          <w:numId w:val="7"/>
-        </w:numPr>
-        <w:rPr>
-          <w:sz w:val="24"/>
-          <w:szCs w:val="24"/>
-          <w:lang w:val="en-US"/>
-        </w:rPr>
-      </w:pPr>
-      <w:r>
-        <w:rPr>
-          <w:sz w:val="24"/>
-          <w:szCs w:val="24"/>
-          <w:lang w:val="en-US"/>
-        </w:rPr>
-        <w:t xml:space="preserve">Create </w:t>
-      </w:r>
-      <w:r>
-        <w:rPr>
-          <w:sz w:val="24"/>
-          <w:szCs w:val="24"/>
-          <w:lang w:val="en-US"/>
-        </w:rPr>
-        <w:t xml:space="preserve">logic </w:t>
-      </w:r>
-      <w:proofErr w:type="gramStart"/>
-      <w:r>
-        <w:rPr>
-          <w:sz w:val="24"/>
-          <w:szCs w:val="24"/>
-          <w:lang w:val="en-US"/>
-        </w:rPr>
-        <w:t>to  Display</w:t>
-      </w:r>
-      <w:proofErr w:type="gramEnd"/>
-      <w:r>
-        <w:rPr>
-          <w:sz w:val="24"/>
-          <w:szCs w:val="24"/>
-          <w:lang w:val="en-US"/>
-        </w:rPr>
-        <w:t xml:space="preserve"> only featured products in homepage</w:t>
+        <w:t>Create logic to</w:t>
+      </w:r>
+      <w:r>
+        <w:rPr>
+          <w:sz w:val="24"/>
+          <w:szCs w:val="24"/>
+          <w:lang w:val="en-US"/>
+        </w:rPr>
+        <w:t xml:space="preserve"> Display only featured products in homepage</w:t>
       </w:r>
     </w:p>
     <w:p>
@@ -2705,15 +2743,7 @@
           <w:szCs w:val="24"/>
           <w:lang w:val="en-US"/>
         </w:rPr>
-        <w:t xml:space="preserve">Create </w:t>
-      </w:r>
-      <w:r>
-        <w:rPr>
-          <w:sz w:val="24"/>
-          <w:szCs w:val="24"/>
-          <w:lang w:val="en-US"/>
-        </w:rPr>
-        <w:t xml:space="preserve">new view to list all the active </w:t>
+        <w:t xml:space="preserve">Create new view to list all the active </w:t>
       </w:r>
       <w:proofErr w:type="spellStart"/>
       <w:r>
@@ -2786,28 +2816,373 @@
         <w:rPr>
           <w:lang w:val="en-US"/>
         </w:rPr>
+        <w:t xml:space="preserve">Product </w:t>
+      </w:r>
+      <w:proofErr w:type="spellStart"/>
+      <w:r>
+        <w:rPr>
+          <w:lang w:val="en-US"/>
+        </w:rPr>
+        <w:t>Cathegory</w:t>
+      </w:r>
+      <w:proofErr w:type="spellEnd"/>
+      <w:r>
+        <w:rPr>
+          <w:lang w:val="en-US"/>
+        </w:rPr>
+        <w:t xml:space="preserve"> list view</w:t>
+      </w:r>
+    </w:p>
+    <w:p>
+      <w:pPr>
+        <w:pStyle w:val="Paragraphedeliste"/>
+        <w:numPr>
+          <w:ilvl w:val="0"/>
+          <w:numId w:val="7"/>
+        </w:numPr>
+        <w:rPr>
+          <w:sz w:val="24"/>
+          <w:szCs w:val="24"/>
+          <w:lang w:val="en-US"/>
+        </w:rPr>
+      </w:pPr>
+      <w:proofErr w:type="spellStart"/>
+      <w:r>
+        <w:rPr>
+          <w:sz w:val="24"/>
+          <w:szCs w:val="24"/>
+          <w:lang w:val="en-US"/>
+        </w:rPr>
+        <w:t>Creat</w:t>
+      </w:r>
+      <w:proofErr w:type="spellEnd"/>
+      <w:r>
+        <w:rPr>
+          <w:sz w:val="24"/>
+          <w:szCs w:val="24"/>
+          <w:lang w:val="en-US"/>
+        </w:rPr>
+        <w:t xml:space="preserve"> new view to list </w:t>
+      </w:r>
+      <w:proofErr w:type="gramStart"/>
+      <w:r>
+        <w:rPr>
+          <w:sz w:val="24"/>
+          <w:szCs w:val="24"/>
+          <w:lang w:val="en-US"/>
+        </w:rPr>
+        <w:t>all  the</w:t>
+      </w:r>
+      <w:proofErr w:type="gramEnd"/>
+      <w:r>
+        <w:rPr>
+          <w:sz w:val="24"/>
+          <w:szCs w:val="24"/>
+          <w:lang w:val="en-US"/>
+        </w:rPr>
+        <w:t xml:space="preserve"> active products from the database </w:t>
+      </w:r>
+      <w:proofErr w:type="spellStart"/>
+      <w:r>
+        <w:rPr>
+          <w:sz w:val="24"/>
+          <w:szCs w:val="24"/>
+          <w:lang w:val="en-US"/>
+        </w:rPr>
+        <w:t>dependning</w:t>
+      </w:r>
+      <w:proofErr w:type="spellEnd"/>
+      <w:r>
+        <w:rPr>
+          <w:sz w:val="24"/>
+          <w:szCs w:val="24"/>
+          <w:lang w:val="en-US"/>
+        </w:rPr>
+        <w:t xml:space="preserve"> on the </w:t>
+      </w:r>
+      <w:proofErr w:type="spellStart"/>
+      <w:r>
+        <w:rPr>
+          <w:sz w:val="24"/>
+          <w:szCs w:val="24"/>
+          <w:lang w:val="en-US"/>
+        </w:rPr>
+        <w:t>cathegory</w:t>
+      </w:r>
+      <w:proofErr w:type="spellEnd"/>
+      <w:r>
+        <w:rPr>
+          <w:sz w:val="24"/>
+          <w:szCs w:val="24"/>
+          <w:lang w:val="en-US"/>
+        </w:rPr>
+        <w:t xml:space="preserve"> selected</w:t>
+      </w:r>
+    </w:p>
+    <w:p>
+      <w:pPr>
+        <w:pStyle w:val="Paragraphedeliste"/>
+        <w:numPr>
+          <w:ilvl w:val="0"/>
+          <w:numId w:val="7"/>
+        </w:numPr>
+        <w:rPr>
+          <w:sz w:val="24"/>
+          <w:szCs w:val="24"/>
+          <w:lang w:val="en-US"/>
+        </w:rPr>
+      </w:pPr>
+      <w:r>
+        <w:rPr>
+          <w:sz w:val="24"/>
+          <w:szCs w:val="24"/>
+          <w:lang w:val="en-US"/>
+        </w:rPr>
+        <w:t xml:space="preserve">Configure </w:t>
+      </w:r>
+      <w:proofErr w:type="spellStart"/>
+      <w:r>
+        <w:rPr>
+          <w:sz w:val="24"/>
+          <w:szCs w:val="24"/>
+          <w:lang w:val="en-US"/>
+        </w:rPr>
+        <w:t>urls</w:t>
+      </w:r>
+      <w:proofErr w:type="spellEnd"/>
+      <w:r>
+        <w:rPr>
+          <w:sz w:val="24"/>
+          <w:szCs w:val="24"/>
+          <w:lang w:val="en-US"/>
+        </w:rPr>
+        <w:t xml:space="preserve"> and templates</w:t>
+      </w:r>
+    </w:p>
+    <w:p>
+      <w:pPr>
+        <w:pStyle w:val="Paragraphedeliste"/>
+        <w:ind w:left="2160"/>
+        <w:rPr>
+          <w:sz w:val="24"/>
+          <w:szCs w:val="24"/>
+          <w:lang w:val="en-US"/>
+        </w:rPr>
+      </w:pPr>
+    </w:p>
+    <w:p>
+      <w:pPr>
+        <w:pStyle w:val="Paragraphedeliste"/>
+        <w:ind w:left="2160"/>
+        <w:rPr>
+          <w:sz w:val="24"/>
+          <w:szCs w:val="24"/>
+          <w:lang w:val="en-US"/>
+        </w:rPr>
+      </w:pPr>
+    </w:p>
+    <w:p>
+      <w:pPr>
+        <w:pStyle w:val="Titre2"/>
+        <w:rPr>
+          <w:lang w:val="en-US"/>
+        </w:rPr>
+      </w:pPr>
+      <w:r>
+        <w:rPr>
+          <w:lang w:val="en-US"/>
+        </w:rPr>
+        <w:lastRenderedPageBreak/>
+        <w:t xml:space="preserve">Vendor List View </w:t>
+      </w:r>
+    </w:p>
+    <w:p>
+      <w:pPr>
+        <w:pStyle w:val="Paragraphedeliste"/>
+        <w:numPr>
+          <w:ilvl w:val="0"/>
+          <w:numId w:val="7"/>
+        </w:numPr>
+        <w:rPr>
+          <w:sz w:val="24"/>
+          <w:szCs w:val="24"/>
+          <w:lang w:val="en-US"/>
+        </w:rPr>
+      </w:pPr>
+      <w:r>
+        <w:rPr>
+          <w:sz w:val="24"/>
+          <w:szCs w:val="24"/>
+          <w:lang w:val="en-US"/>
+        </w:rPr>
+        <w:t>Create new view to list all active vendors</w:t>
+      </w:r>
+    </w:p>
+    <w:p>
+      <w:pPr>
+        <w:pStyle w:val="Paragraphedeliste"/>
+        <w:numPr>
+          <w:ilvl w:val="0"/>
+          <w:numId w:val="7"/>
+        </w:numPr>
+        <w:rPr>
+          <w:sz w:val="24"/>
+          <w:szCs w:val="24"/>
+          <w:lang w:val="en-US"/>
+        </w:rPr>
+      </w:pPr>
+      <w:r>
+        <w:rPr>
+          <w:sz w:val="24"/>
+          <w:szCs w:val="24"/>
+          <w:lang w:val="en-US"/>
+        </w:rPr>
+        <w:t>Configure urls</w:t>
+      </w:r>
+      <w:r>
+        <w:rPr>
+          <w:sz w:val="24"/>
+          <w:szCs w:val="24"/>
+          <w:lang w:val="en-US"/>
+        </w:rPr>
+        <w:t>.py</w:t>
+      </w:r>
+      <w:r>
+        <w:rPr>
+          <w:sz w:val="24"/>
+          <w:szCs w:val="24"/>
+          <w:lang w:val="en-US"/>
+        </w:rPr>
+        <w:t xml:space="preserve"> and templates</w:t>
+      </w:r>
+    </w:p>
+    <w:p>
+      <w:pPr>
+        <w:pStyle w:val="Paragraphedeliste"/>
+        <w:ind w:left="2160"/>
+        <w:rPr>
+          <w:sz w:val="24"/>
+          <w:szCs w:val="24"/>
+          <w:lang w:val="en-US"/>
+        </w:rPr>
+      </w:pPr>
+    </w:p>
+    <w:p>
+      <w:pPr>
+        <w:pStyle w:val="Titre2"/>
+        <w:rPr>
+          <w:lang w:val="en-US"/>
+        </w:rPr>
+      </w:pPr>
+      <w:r>
+        <w:rPr>
+          <w:lang w:val="en-US"/>
+        </w:rPr>
+        <w:t xml:space="preserve">Vendor List Detail </w:t>
+      </w:r>
+    </w:p>
+    <w:p>
+      <w:pPr>
+        <w:pStyle w:val="Paragraphedeliste"/>
+        <w:numPr>
+          <w:ilvl w:val="0"/>
+          <w:numId w:val="7"/>
+        </w:numPr>
+        <w:rPr>
+          <w:sz w:val="24"/>
+          <w:szCs w:val="24"/>
+          <w:lang w:val="en-US"/>
+        </w:rPr>
+      </w:pPr>
+      <w:r>
+        <w:rPr>
+          <w:sz w:val="24"/>
+          <w:szCs w:val="24"/>
+          <w:lang w:val="en-US"/>
+        </w:rPr>
+        <w:t>Create new view to show details of the active vendor</w:t>
+      </w:r>
+    </w:p>
+    <w:p>
+      <w:pPr>
+        <w:pStyle w:val="Paragraphedeliste"/>
+        <w:numPr>
+          <w:ilvl w:val="0"/>
+          <w:numId w:val="7"/>
+        </w:numPr>
+        <w:rPr>
+          <w:sz w:val="24"/>
+          <w:szCs w:val="24"/>
+          <w:lang w:val="en-US"/>
+        </w:rPr>
+      </w:pPr>
+      <w:r>
+        <w:rPr>
+          <w:sz w:val="24"/>
+          <w:szCs w:val="24"/>
+          <w:lang w:val="en-US"/>
+        </w:rPr>
+        <w:t>Configure urls</w:t>
+      </w:r>
+      <w:r>
+        <w:rPr>
+          <w:sz w:val="24"/>
+          <w:szCs w:val="24"/>
+          <w:lang w:val="en-US"/>
+        </w:rPr>
+        <w:t>.py</w:t>
+      </w:r>
+      <w:r>
+        <w:rPr>
+          <w:sz w:val="24"/>
+          <w:szCs w:val="24"/>
+          <w:lang w:val="en-US"/>
+        </w:rPr>
+        <w:t xml:space="preserve"> and templates</w:t>
+      </w:r>
+    </w:p>
+    <w:p>
+      <w:pPr>
+        <w:pStyle w:val="Paragraphedeliste"/>
+        <w:ind w:left="2160"/>
+        <w:rPr>
+          <w:sz w:val="24"/>
+          <w:szCs w:val="24"/>
+          <w:lang w:val="en-US"/>
+        </w:rPr>
+      </w:pPr>
+    </w:p>
+    <w:p>
+      <w:pPr>
+        <w:pStyle w:val="Titre2"/>
+        <w:rPr>
+          <w:lang w:val="en-US"/>
+        </w:rPr>
+      </w:pPr>
+      <w:r>
+        <w:rPr>
+          <w:lang w:val="en-US"/>
+        </w:rPr>
         <w:t>Product</w:t>
       </w:r>
       <w:r>
         <w:rPr>
           <w:lang w:val="en-US"/>
         </w:rPr>
+        <w:t xml:space="preserve"> Detail</w:t>
+      </w:r>
+      <w:r>
+        <w:rPr>
+          <w:lang w:val="en-US"/>
+        </w:rPr>
+        <w:t xml:space="preserve"> View</w:t>
+      </w:r>
+      <w:r>
+        <w:rPr>
+          <w:lang w:val="en-US"/>
+        </w:rPr>
         <w:t xml:space="preserve"> </w:t>
       </w:r>
-      <w:proofErr w:type="spellStart"/>
-      <w:r>
-        <w:rPr>
-          <w:lang w:val="en-US"/>
-        </w:rPr>
-        <w:t>Cathegory</w:t>
-      </w:r>
-      <w:proofErr w:type="spellEnd"/>
-      <w:r>
-        <w:rPr>
-          <w:lang w:val="en-US"/>
-        </w:rPr>
-        <w:t xml:space="preserve"> list view</w:t>
-      </w:r>
     </w:p>
     <w:p>
       <w:pPr>
@@ -2822,78 +3197,51 @@
           <w:lang w:val="en-US"/>
         </w:rPr>
       </w:pPr>
-      <w:proofErr w:type="spellStart"/>
-      <w:r>
-        <w:rPr>
-          <w:sz w:val="24"/>
-          <w:szCs w:val="24"/>
-          <w:lang w:val="en-US"/>
-        </w:rPr>
-        <w:t>Creat</w:t>
-      </w:r>
-      <w:proofErr w:type="spellEnd"/>
-      <w:r>
-        <w:rPr>
-          <w:sz w:val="24"/>
-          <w:szCs w:val="24"/>
-          <w:lang w:val="en-US"/>
-        </w:rPr>
-        <w:t xml:space="preserve"> new view to list </w:t>
-      </w:r>
-      <w:proofErr w:type="gramStart"/>
-      <w:r>
-        <w:rPr>
-          <w:sz w:val="24"/>
-          <w:szCs w:val="24"/>
-          <w:lang w:val="en-US"/>
-        </w:rPr>
-        <w:t>all  the</w:t>
-      </w:r>
-      <w:proofErr w:type="gramEnd"/>
-      <w:r>
-        <w:rPr>
-          <w:sz w:val="24"/>
-          <w:szCs w:val="24"/>
-          <w:lang w:val="en-US"/>
-        </w:rPr>
-        <w:t xml:space="preserve"> active products from the database </w:t>
-      </w:r>
-      <w:proofErr w:type="spellStart"/>
-      <w:r>
-        <w:rPr>
-          <w:sz w:val="24"/>
-          <w:szCs w:val="24"/>
-          <w:lang w:val="en-US"/>
-        </w:rPr>
-        <w:t>dependning</w:t>
-      </w:r>
-      <w:proofErr w:type="spellEnd"/>
-      <w:r>
-        <w:rPr>
-          <w:sz w:val="24"/>
-          <w:szCs w:val="24"/>
-          <w:lang w:val="en-US"/>
-        </w:rPr>
-        <w:t xml:space="preserve"> on the </w:t>
-      </w:r>
-      <w:proofErr w:type="spellStart"/>
-      <w:r>
-        <w:rPr>
-          <w:sz w:val="24"/>
-          <w:szCs w:val="24"/>
-          <w:lang w:val="en-US"/>
-        </w:rPr>
-        <w:t>cathegory</w:t>
-      </w:r>
-      <w:proofErr w:type="spellEnd"/>
-      <w:r>
-        <w:rPr>
-          <w:sz w:val="24"/>
-          <w:szCs w:val="24"/>
-          <w:lang w:val="en-US"/>
-        </w:rPr>
-        <w:t xml:space="preserve"> selected</w:t>
-      </w:r>
+      <w:r>
+        <w:rPr>
+          <w:sz w:val="24"/>
+          <w:szCs w:val="24"/>
+          <w:lang w:val="en-US"/>
+        </w:rPr>
+        <w:t>Create new view to show</w:t>
+      </w:r>
+      <w:r>
+        <w:rPr>
+          <w:sz w:val="24"/>
+          <w:szCs w:val="24"/>
+          <w:lang w:val="en-US"/>
+        </w:rPr>
+        <w:t>case the</w:t>
+      </w:r>
+      <w:r>
+        <w:rPr>
+          <w:sz w:val="24"/>
+          <w:szCs w:val="24"/>
+          <w:lang w:val="en-US"/>
+        </w:rPr>
+        <w:t xml:space="preserve"> details of </w:t>
+      </w:r>
+      <w:r>
+        <w:rPr>
+          <w:sz w:val="24"/>
+          <w:szCs w:val="24"/>
+          <w:lang w:val="en-US"/>
+        </w:rPr>
+        <w:t xml:space="preserve">a selected product using </w:t>
+      </w:r>
+      <w:bookmarkStart w:id="0" w:name="_GoBack"/>
+      <w:proofErr w:type="spellStart"/>
+      <w:r>
+        <w:rPr>
+          <w:b/>
+          <w:sz w:val="24"/>
+          <w:szCs w:val="24"/>
+          <w:lang w:val="en-US"/>
+        </w:rPr>
+        <w:t>pid</w:t>
+      </w:r>
+      <w:bookmarkEnd w:id="0"/>
+      <w:proofErr w:type="spellEnd"/>
     </w:p>
     <w:p>
       <w:pPr>
@@ -2914,25 +3262,7 @@
           <w:szCs w:val="24"/>
           <w:lang w:val="en-US"/>
         </w:rPr>
-        <w:t xml:space="preserve">Configure </w:t>
-      </w:r>
-      <w:proofErr w:type="spellStart"/>
-      <w:r>
-        <w:rPr>
-          <w:sz w:val="24"/>
-          <w:szCs w:val="24"/>
-          <w:lang w:val="en-US"/>
-        </w:rPr>
-        <w:t>urls</w:t>
-      </w:r>
-      <w:proofErr w:type="spellEnd"/>
-      <w:r>
-        <w:rPr>
-          <w:sz w:val="24"/>
-          <w:szCs w:val="24"/>
-          <w:lang w:val="en-US"/>
-        </w:rPr>
-        <w:t xml:space="preserve"> and templates</w:t>
+        <w:t>Configure urls.py and templates</w:t>
       </w:r>
     </w:p>
     <w:p>
@@ -2948,96 +3278,21 @@
     </w:p>
     <w:p>
       <w:pPr>
-        <w:pStyle w:val="Paragraphedeliste"/>
-        <w:ind w:left="2160"/>
-        <w:rPr>
-          <w:sz w:val="24"/>
-          <w:szCs w:val="24"/>
-          <w:lang w:val="en-US"/>
-        </w:rPr>
-      </w:pPr>
-    </w:p>
-    <w:p>
-      <w:pPr>
-        <w:pStyle w:val="Titre2"/>
-        <w:rPr>
-          <w:lang w:val="en-US"/>
-        </w:rPr>
-      </w:pPr>
-      <w:r>
-        <w:rPr>
-          <w:lang w:val="en-US"/>
-        </w:rPr>
-        <w:t xml:space="preserve">Vendor </w:t>
-      </w:r>
-      <w:r>
-        <w:rPr>
-          <w:lang w:val="en-US"/>
-        </w:rPr>
-        <w:t xml:space="preserve">List View </w:t>
-      </w:r>
-    </w:p>
-    <w:p>
-      <w:pPr>
-        <w:pStyle w:val="Paragraphedeliste"/>
-        <w:numPr>
-          <w:ilvl w:val="0"/>
-          <w:numId w:val="7"/>
-        </w:numPr>
-        <w:rPr>
-          <w:sz w:val="24"/>
-          <w:szCs w:val="24"/>
-          <w:lang w:val="en-US"/>
-        </w:rPr>
-      </w:pPr>
-      <w:r>
-        <w:rPr>
-          <w:sz w:val="24"/>
-          <w:szCs w:val="24"/>
-          <w:lang w:val="en-US"/>
-        </w:rPr>
-        <w:t>Create new view to list all active vendors</w:t>
-      </w:r>
-    </w:p>
-    <w:p>
-      <w:pPr>
-        <w:pStyle w:val="Paragraphedeliste"/>
-        <w:numPr>
-          <w:ilvl w:val="0"/>
-          <w:numId w:val="7"/>
-        </w:numPr>
-        <w:rPr>
-          <w:sz w:val="24"/>
-          <w:szCs w:val="24"/>
-          <w:lang w:val="en-US"/>
-        </w:rPr>
-      </w:pPr>
-      <w:r>
-        <w:rPr>
-          <w:sz w:val="24"/>
-          <w:szCs w:val="24"/>
-          <w:lang w:val="en-US"/>
-        </w:rPr>
-        <w:t xml:space="preserve">Configure </w:t>
-      </w:r>
-      <w:proofErr w:type="spellStart"/>
-      <w:r>
-        <w:rPr>
-          <w:sz w:val="24"/>
-          <w:szCs w:val="24"/>
-          <w:lang w:val="en-US"/>
-        </w:rPr>
-        <w:t>urls</w:t>
-      </w:r>
-      <w:proofErr w:type="spellEnd"/>
-      <w:r>
-        <w:rPr>
-          <w:sz w:val="24"/>
-          <w:szCs w:val="24"/>
-          <w:lang w:val="en-US"/>
-        </w:rPr>
-        <w:t xml:space="preserve"> and templates</w:t>
-      </w:r>
+        <w:rPr>
+          <w:sz w:val="24"/>
+          <w:szCs w:val="24"/>
+          <w:lang w:val="en-US"/>
+        </w:rPr>
+      </w:pPr>
+    </w:p>
+    <w:p>
+      <w:pPr>
+        <w:rPr>
+          <w:sz w:val="28"/>
+          <w:szCs w:val="28"/>
+          <w:lang w:val="en-US"/>
+        </w:rPr>
+      </w:pPr>
     </w:p>
     <w:p>
       <w:pPr>
@@ -5217,7 +5472,7 @@
 </file>
 
 <file path=customXml/itemProps1.xml><?xml version="1.0" encoding="utf-8"?>
-<ds:datastoreItem xmlns:ds="http://schemas.openxmlformats.org/officeDocument/2006/customXml" ds:itemID="{123F2B7F-5FFA-4799-B58E-B324F14D7BA7}">
+<ds:datastoreItem xmlns:ds="http://schemas.openxmlformats.org/officeDocument/2006/customXml" ds:itemID="{D8D57BE9-88AC-444E-B32C-8536F6800228}">
   <ds:schemaRefs>
     <ds:schemaRef ds:uri="http://schemas.openxmlformats.org/officeDocument/2006/bibliography"/>
   </ds:schemaRefs>

</xml_diff>

<commit_message>
used context_processor to display categories from the base.html template. The context_processor was added to the settings.py
</commit_message>
<xml_diff>
--- a/ecommerce.docx
+++ b/ecommerce.docx
@@ -2333,6 +2333,15 @@
     </w:p>
     <w:p>
       <w:pPr>
+        <w:rPr>
+          <w:sz w:val="24"/>
+          <w:szCs w:val="24"/>
+          <w:lang w:val="en-US"/>
+        </w:rPr>
+      </w:pPr>
+    </w:p>
+    <w:p>
+      <w:pPr>
         <w:pStyle w:val="Titre2"/>
         <w:rPr>
           <w:lang w:val="en-US"/>
@@ -2342,6 +2351,451 @@
         <w:rPr>
           <w:lang w:val="en-US"/>
         </w:rPr>
+        <w:t>Product Model structure</w:t>
+      </w:r>
+    </w:p>
+    <w:p>
+      <w:pPr>
+        <w:pStyle w:val="Paragraphedeliste"/>
+        <w:numPr>
+          <w:ilvl w:val="0"/>
+          <w:numId w:val="7"/>
+        </w:numPr>
+        <w:rPr>
+          <w:sz w:val="24"/>
+          <w:szCs w:val="24"/>
+          <w:lang w:val="en-US"/>
+        </w:rPr>
+      </w:pPr>
+      <w:r>
+        <w:rPr>
+          <w:sz w:val="24"/>
+          <w:szCs w:val="24"/>
+          <w:lang w:val="en-US"/>
+        </w:rPr>
+        <w:t xml:space="preserve">Install UUID to assign your own id and not use the default id from </w:t>
+      </w:r>
+      <w:proofErr w:type="spellStart"/>
+      <w:r>
+        <w:rPr>
+          <w:sz w:val="24"/>
+          <w:szCs w:val="24"/>
+          <w:lang w:val="en-US"/>
+        </w:rPr>
+        <w:t>django</w:t>
+      </w:r>
+      <w:proofErr w:type="spellEnd"/>
+    </w:p>
+    <w:p>
+      <w:pPr>
+        <w:pStyle w:val="Paragraphedeliste"/>
+        <w:numPr>
+          <w:ilvl w:val="0"/>
+          <w:numId w:val="7"/>
+        </w:numPr>
+        <w:rPr>
+          <w:sz w:val="24"/>
+          <w:szCs w:val="24"/>
+          <w:lang w:val="en-US"/>
+        </w:rPr>
+      </w:pPr>
+      <w:r>
+        <w:rPr>
+          <w:sz w:val="24"/>
+          <w:szCs w:val="24"/>
+          <w:lang w:val="en-US"/>
+        </w:rPr>
+        <w:t>Creat</w:t>
+      </w:r>
+      <w:r>
+        <w:rPr>
+          <w:sz w:val="24"/>
+          <w:szCs w:val="24"/>
+          <w:lang w:val="en-US"/>
+        </w:rPr>
+        <w:t>e</w:t>
+      </w:r>
+      <w:r>
+        <w:rPr>
+          <w:sz w:val="24"/>
+          <w:szCs w:val="24"/>
+          <w:lang w:val="en-US"/>
+        </w:rPr>
+        <w:t xml:space="preserve"> </w:t>
+      </w:r>
+      <w:r>
+        <w:rPr>
+          <w:sz w:val="24"/>
+          <w:szCs w:val="24"/>
+          <w:lang w:val="en-US"/>
+        </w:rPr>
+        <w:t>new model classes and add fields for products</w:t>
+      </w:r>
+    </w:p>
+    <w:p>
+      <w:pPr>
+        <w:rPr>
+          <w:sz w:val="24"/>
+          <w:szCs w:val="24"/>
+          <w:lang w:val="en-US"/>
+        </w:rPr>
+      </w:pPr>
+    </w:p>
+    <w:p>
+      <w:pPr>
+        <w:pStyle w:val="Titre2"/>
+        <w:rPr>
+          <w:lang w:val="en-US"/>
+        </w:rPr>
+      </w:pPr>
+      <w:r>
+        <w:rPr>
+          <w:lang w:val="en-US"/>
+        </w:rPr>
+        <w:t>List View for Products</w:t>
+      </w:r>
+    </w:p>
+    <w:p>
+      <w:pPr>
+        <w:pStyle w:val="Paragraphedeliste"/>
+        <w:numPr>
+          <w:ilvl w:val="0"/>
+          <w:numId w:val="7"/>
+        </w:numPr>
+        <w:rPr>
+          <w:sz w:val="24"/>
+          <w:szCs w:val="24"/>
+          <w:lang w:val="en-US"/>
+        </w:rPr>
+      </w:pPr>
+      <w:r>
+        <w:rPr>
+          <w:sz w:val="24"/>
+          <w:szCs w:val="24"/>
+          <w:lang w:val="en-US"/>
+        </w:rPr>
+        <w:t>Create logic to</w:t>
+      </w:r>
+      <w:r>
+        <w:rPr>
+          <w:sz w:val="24"/>
+          <w:szCs w:val="24"/>
+          <w:lang w:val="en-US"/>
+        </w:rPr>
+        <w:t xml:space="preserve"> Display only featured products in homepage</w:t>
+      </w:r>
+    </w:p>
+    <w:p>
+      <w:pPr>
+        <w:pStyle w:val="Paragraphedeliste"/>
+        <w:numPr>
+          <w:ilvl w:val="0"/>
+          <w:numId w:val="7"/>
+        </w:numPr>
+        <w:rPr>
+          <w:sz w:val="24"/>
+          <w:szCs w:val="24"/>
+          <w:lang w:val="en-US"/>
+        </w:rPr>
+      </w:pPr>
+      <w:r>
+        <w:rPr>
+          <w:sz w:val="24"/>
+          <w:szCs w:val="24"/>
+          <w:lang w:val="en-US"/>
+        </w:rPr>
+        <w:t>Create new view to list all the active products from the database</w:t>
+      </w:r>
+    </w:p>
+    <w:p>
+      <w:pPr>
+        <w:pStyle w:val="Paragraphedeliste"/>
+        <w:numPr>
+          <w:ilvl w:val="0"/>
+          <w:numId w:val="7"/>
+        </w:numPr>
+        <w:rPr>
+          <w:sz w:val="24"/>
+          <w:szCs w:val="24"/>
+          <w:lang w:val="en-US"/>
+        </w:rPr>
+      </w:pPr>
+      <w:r>
+        <w:rPr>
+          <w:sz w:val="24"/>
+          <w:szCs w:val="24"/>
+          <w:lang w:val="en-US"/>
+        </w:rPr>
+        <w:t>Configure urls</w:t>
+      </w:r>
+      <w:r>
+        <w:rPr>
+          <w:sz w:val="24"/>
+          <w:szCs w:val="24"/>
+          <w:lang w:val="en-US"/>
+        </w:rPr>
+        <w:t>.py</w:t>
+      </w:r>
+      <w:r>
+        <w:rPr>
+          <w:sz w:val="24"/>
+          <w:szCs w:val="24"/>
+          <w:lang w:val="en-US"/>
+        </w:rPr>
+        <w:t xml:space="preserve"> and templates</w:t>
+      </w:r>
+    </w:p>
+    <w:p>
+      <w:pPr>
+        <w:rPr>
+          <w:sz w:val="28"/>
+          <w:szCs w:val="28"/>
+          <w:lang w:val="en-US"/>
+        </w:rPr>
+      </w:pPr>
+    </w:p>
+    <w:p>
+      <w:pPr>
+        <w:pStyle w:val="Titre2"/>
+        <w:rPr>
+          <w:lang w:val="en-US"/>
+        </w:rPr>
+      </w:pPr>
+      <w:r>
+        <w:rPr>
+          <w:lang w:val="en-US"/>
+        </w:rPr>
+        <w:t>Category list view</w:t>
+      </w:r>
+    </w:p>
+    <w:p>
+      <w:pPr>
+        <w:pStyle w:val="Paragraphedeliste"/>
+        <w:numPr>
+          <w:ilvl w:val="0"/>
+          <w:numId w:val="7"/>
+        </w:numPr>
+        <w:rPr>
+          <w:sz w:val="24"/>
+          <w:szCs w:val="24"/>
+          <w:lang w:val="en-US"/>
+        </w:rPr>
+      </w:pPr>
+      <w:r>
+        <w:rPr>
+          <w:sz w:val="24"/>
+          <w:szCs w:val="24"/>
+          <w:lang w:val="en-US"/>
+        </w:rPr>
+        <w:t xml:space="preserve">Create new </w:t>
+      </w:r>
+      <w:r>
+        <w:rPr>
+          <w:sz w:val="24"/>
+          <w:szCs w:val="24"/>
+          <w:lang w:val="en-US"/>
+        </w:rPr>
+        <w:t>view to list all the active cat</w:t>
+      </w:r>
+      <w:r>
+        <w:rPr>
+          <w:sz w:val="24"/>
+          <w:szCs w:val="24"/>
+          <w:lang w:val="en-US"/>
+        </w:rPr>
+        <w:t>egories</w:t>
+      </w:r>
+    </w:p>
+    <w:p>
+      <w:pPr>
+        <w:pStyle w:val="Paragraphedeliste"/>
+        <w:numPr>
+          <w:ilvl w:val="0"/>
+          <w:numId w:val="7"/>
+        </w:numPr>
+        <w:rPr>
+          <w:sz w:val="24"/>
+          <w:szCs w:val="24"/>
+          <w:lang w:val="en-US"/>
+        </w:rPr>
+      </w:pPr>
+      <w:r>
+        <w:rPr>
+          <w:sz w:val="24"/>
+          <w:szCs w:val="24"/>
+          <w:lang w:val="en-US"/>
+        </w:rPr>
+        <w:t>Configure urls</w:t>
+      </w:r>
+      <w:r>
+        <w:rPr>
+          <w:sz w:val="24"/>
+          <w:szCs w:val="24"/>
+          <w:lang w:val="en-US"/>
+        </w:rPr>
+        <w:t>.py</w:t>
+      </w:r>
+      <w:r>
+        <w:rPr>
+          <w:sz w:val="24"/>
+          <w:szCs w:val="24"/>
+          <w:lang w:val="en-US"/>
+        </w:rPr>
+        <w:t xml:space="preserve"> and templates</w:t>
+      </w:r>
+    </w:p>
+    <w:p>
+      <w:pPr>
+        <w:rPr>
+          <w:sz w:val="24"/>
+          <w:szCs w:val="24"/>
+          <w:lang w:val="en-US"/>
+        </w:rPr>
+      </w:pPr>
+    </w:p>
+    <w:p>
+      <w:pPr>
+        <w:pStyle w:val="Titre2"/>
+        <w:rPr>
+          <w:lang w:val="en-US"/>
+        </w:rPr>
+      </w:pPr>
+      <w:r>
+        <w:rPr>
+          <w:lang w:val="en-US"/>
+        </w:rPr>
+        <w:t>Product Cat</w:t>
+      </w:r>
+      <w:r>
+        <w:rPr>
+          <w:lang w:val="en-US"/>
+        </w:rPr>
+        <w:t>egory list view</w:t>
+      </w:r>
+    </w:p>
+    <w:p>
+      <w:pPr>
+        <w:pStyle w:val="Paragraphedeliste"/>
+        <w:numPr>
+          <w:ilvl w:val="0"/>
+          <w:numId w:val="7"/>
+        </w:numPr>
+        <w:rPr>
+          <w:sz w:val="24"/>
+          <w:szCs w:val="24"/>
+          <w:lang w:val="en-US"/>
+        </w:rPr>
+      </w:pPr>
+      <w:r>
+        <w:rPr>
+          <w:sz w:val="24"/>
+          <w:szCs w:val="24"/>
+          <w:lang w:val="en-US"/>
+        </w:rPr>
+        <w:t>Creat</w:t>
+      </w:r>
+      <w:r>
+        <w:rPr>
+          <w:sz w:val="24"/>
+          <w:szCs w:val="24"/>
+          <w:lang w:val="en-US"/>
+        </w:rPr>
+        <w:t xml:space="preserve">e new view to list all </w:t>
+      </w:r>
+      <w:r>
+        <w:rPr>
+          <w:sz w:val="24"/>
+          <w:szCs w:val="24"/>
+          <w:lang w:val="en-US"/>
+        </w:rPr>
+        <w:t>the active pr</w:t>
+      </w:r>
+      <w:r>
+        <w:rPr>
+          <w:sz w:val="24"/>
+          <w:szCs w:val="24"/>
+          <w:lang w:val="en-US"/>
+        </w:rPr>
+        <w:t>oducts from the database depending on the cat</w:t>
+      </w:r>
+      <w:r>
+        <w:rPr>
+          <w:sz w:val="24"/>
+          <w:szCs w:val="24"/>
+          <w:lang w:val="en-US"/>
+        </w:rPr>
+        <w:t>egory selected</w:t>
+      </w:r>
+    </w:p>
+    <w:p>
+      <w:pPr>
+        <w:pStyle w:val="Paragraphedeliste"/>
+        <w:numPr>
+          <w:ilvl w:val="0"/>
+          <w:numId w:val="7"/>
+        </w:numPr>
+        <w:rPr>
+          <w:sz w:val="24"/>
+          <w:szCs w:val="24"/>
+          <w:lang w:val="en-US"/>
+        </w:rPr>
+      </w:pPr>
+      <w:r>
+        <w:rPr>
+          <w:sz w:val="24"/>
+          <w:szCs w:val="24"/>
+          <w:lang w:val="en-US"/>
+        </w:rPr>
+        <w:t>Configure urls</w:t>
+      </w:r>
+      <w:r>
+        <w:rPr>
+          <w:sz w:val="24"/>
+          <w:szCs w:val="24"/>
+          <w:lang w:val="en-US"/>
+        </w:rPr>
+        <w:t>.py</w:t>
+      </w:r>
+      <w:r>
+        <w:rPr>
+          <w:sz w:val="24"/>
+          <w:szCs w:val="24"/>
+          <w:lang w:val="en-US"/>
+        </w:rPr>
+        <w:t xml:space="preserve"> and templates</w:t>
+      </w:r>
+    </w:p>
+    <w:p>
+      <w:pPr>
+        <w:pStyle w:val="Paragraphedeliste"/>
+        <w:ind w:left="2160"/>
+        <w:rPr>
+          <w:sz w:val="24"/>
+          <w:szCs w:val="24"/>
+          <w:lang w:val="en-US"/>
+        </w:rPr>
+      </w:pPr>
+    </w:p>
+    <w:p>
+      <w:pPr>
+        <w:rPr>
+          <w:sz w:val="24"/>
+          <w:szCs w:val="24"/>
+          <w:lang w:val="en-US"/>
+        </w:rPr>
+      </w:pPr>
+    </w:p>
+    <w:p>
+      <w:pPr>
+        <w:pStyle w:val="Titre2"/>
+        <w:rPr>
+          <w:lang w:val="en-US"/>
+        </w:rPr>
+      </w:pPr>
+      <w:r>
+        <w:rPr>
+          <w:lang w:val="en-US"/>
+        </w:rPr>
         <w:t>Django</w:t>
       </w:r>
       <w:r>
@@ -2379,45 +2833,106 @@
     </w:p>
     <w:p>
       <w:pPr>
-        <w:pStyle w:val="Paragraphedeliste"/>
-        <w:numPr>
-          <w:ilvl w:val="0"/>
-          <w:numId w:val="7"/>
-        </w:numPr>
-        <w:rPr>
-          <w:sz w:val="24"/>
-          <w:szCs w:val="24"/>
-          <w:lang w:val="en-US"/>
-        </w:rPr>
-      </w:pPr>
-      <w:r>
-        <w:rPr>
-          <w:sz w:val="24"/>
-          <w:szCs w:val="24"/>
-          <w:lang w:val="en-US"/>
-        </w:rPr>
-        <w:t>Install UUID to assign your own id and not use the default id from django</w:t>
-      </w:r>
-    </w:p>
-    <w:p>
-      <w:pPr>
-        <w:pStyle w:val="Paragraphedeliste"/>
-        <w:numPr>
-          <w:ilvl w:val="0"/>
-          <w:numId w:val="7"/>
-        </w:numPr>
-        <w:rPr>
-          <w:sz w:val="24"/>
-          <w:szCs w:val="24"/>
-          <w:lang w:val="en-US"/>
-        </w:rPr>
-      </w:pPr>
-      <w:r>
-        <w:rPr>
-          <w:sz w:val="24"/>
-          <w:szCs w:val="24"/>
-          <w:lang w:val="en-US"/>
-        </w:rPr>
+        <w:rPr>
+          <w:lang w:val="en-US"/>
+        </w:rPr>
+      </w:pPr>
+      <w:r>
+        <w:rPr>
+          <w:lang w:val="en-US"/>
+        </w:rPr>
+        <w:tab/>
+      </w:r>
+      <w:r>
+        <w:rPr>
+          <w:lang w:val="en-US"/>
+        </w:rPr>
+        <w:tab/>
+      </w:r>
+      <w:r>
+        <w:rPr>
+          <w:lang w:val="en-US"/>
+        </w:rPr>
+        <w:tab/>
+        <w:t xml:space="preserve">Context processors help us access particular objects in our template without necessarily passing it </w:t>
+      </w:r>
+      <w:r>
+        <w:rPr>
+          <w:lang w:val="en-US"/>
+        </w:rPr>
+        <w:tab/>
+      </w:r>
+      <w:r>
+        <w:rPr>
+          <w:lang w:val="en-US"/>
+        </w:rPr>
+        <w:tab/>
+      </w:r>
+      <w:r>
+        <w:rPr>
+          <w:lang w:val="en-US"/>
+        </w:rPr>
+        <w:tab/>
+      </w:r>
+      <w:r>
+        <w:rPr>
+          <w:lang w:val="en-US"/>
+        </w:rPr>
+        <w:tab/>
+        <w:t xml:space="preserve">through a view. It is used to make the base.html to access data from database since there is no </w:t>
+      </w:r>
+      <w:r>
+        <w:rPr>
+          <w:lang w:val="en-US"/>
+        </w:rPr>
+        <w:tab/>
+      </w:r>
+      <w:r>
+        <w:rPr>
+          <w:lang w:val="en-US"/>
+        </w:rPr>
+        <w:tab/>
+      </w:r>
+      <w:r>
+        <w:rPr>
+          <w:lang w:val="en-US"/>
+        </w:rPr>
+        <w:tab/>
+      </w:r>
+      <w:r>
+        <w:rPr>
+          <w:lang w:val="en-US"/>
+        </w:rPr>
+        <w:tab/>
+      </w:r>
+      <w:r>
+        <w:rPr>
+          <w:lang w:val="en-US"/>
+        </w:rPr>
+        <w:tab/>
+        <w:t>particular view rendering it</w:t>
+      </w:r>
+    </w:p>
+    <w:p>
+      <w:pPr>
+        <w:pStyle w:val="Paragraphedeliste"/>
+        <w:numPr>
+          <w:ilvl w:val="0"/>
+          <w:numId w:val="7"/>
+        </w:numPr>
+        <w:rPr>
+          <w:sz w:val="24"/>
+          <w:szCs w:val="24"/>
+          <w:lang w:val="en-US"/>
+        </w:rPr>
+      </w:pPr>
+      <w:r>
+        <w:rPr>
+          <w:sz w:val="24"/>
+          <w:szCs w:val="24"/>
+          <w:lang w:val="en-US"/>
+        </w:rPr>
+        <w:lastRenderedPageBreak/>
         <w:t>Create a new file context processor.py in the core app</w:t>
       </w:r>
     </w:p>
@@ -2507,6 +3022,19 @@
     </w:p>
     <w:p>
       <w:pPr>
+        <w:pStyle w:val="Paragraphedeliste"/>
+        <w:ind w:left="2160"/>
+        <w:rPr>
+          <w:sz w:val="24"/>
+          <w:szCs w:val="24"/>
+          <w:lang w:val="en-US"/>
+        </w:rPr>
+      </w:pPr>
+    </w:p>
+    <w:p>
+      <w:pPr>
+        <w:pStyle w:val="Paragraphedeliste"/>
+        <w:ind w:left="2160"/>
         <w:rPr>
           <w:sz w:val="24"/>
           <w:szCs w:val="24"/>
@@ -2525,172 +3053,200 @@
         <w:rPr>
           <w:lang w:val="en-US"/>
         </w:rPr>
-        <w:t>Product Model structure</w:t>
-      </w:r>
-    </w:p>
-    <w:p>
-      <w:pPr>
-        <w:pStyle w:val="Paragraphedeliste"/>
-        <w:numPr>
-          <w:ilvl w:val="0"/>
-          <w:numId w:val="7"/>
-        </w:numPr>
-        <w:rPr>
-          <w:sz w:val="24"/>
-          <w:szCs w:val="24"/>
-          <w:lang w:val="en-US"/>
-        </w:rPr>
-      </w:pPr>
+        <w:t xml:space="preserve">Vendor List View </w:t>
+      </w:r>
+    </w:p>
+    <w:p>
+      <w:pPr>
+        <w:pStyle w:val="Paragraphedeliste"/>
+        <w:numPr>
+          <w:ilvl w:val="0"/>
+          <w:numId w:val="7"/>
+        </w:numPr>
+        <w:rPr>
+          <w:sz w:val="24"/>
+          <w:szCs w:val="24"/>
+          <w:lang w:val="en-US"/>
+        </w:rPr>
+      </w:pPr>
+      <w:r>
+        <w:rPr>
+          <w:sz w:val="24"/>
+          <w:szCs w:val="24"/>
+          <w:lang w:val="en-US"/>
+        </w:rPr>
+        <w:t>Create new view to list all active vendors</w:t>
+      </w:r>
+    </w:p>
+    <w:p>
+      <w:pPr>
+        <w:pStyle w:val="Paragraphedeliste"/>
+        <w:numPr>
+          <w:ilvl w:val="0"/>
+          <w:numId w:val="7"/>
+        </w:numPr>
+        <w:rPr>
+          <w:sz w:val="24"/>
+          <w:szCs w:val="24"/>
+          <w:lang w:val="en-US"/>
+        </w:rPr>
+      </w:pPr>
+      <w:r>
+        <w:rPr>
+          <w:sz w:val="24"/>
+          <w:szCs w:val="24"/>
+          <w:lang w:val="en-US"/>
+        </w:rPr>
+        <w:t>Configure urls.py and templates</w:t>
+      </w:r>
+    </w:p>
+    <w:p>
+      <w:pPr>
+        <w:pStyle w:val="Paragraphedeliste"/>
+        <w:ind w:left="2160"/>
+        <w:rPr>
+          <w:sz w:val="24"/>
+          <w:szCs w:val="24"/>
+          <w:lang w:val="en-US"/>
+        </w:rPr>
+      </w:pPr>
+    </w:p>
+    <w:p>
+      <w:pPr>
+        <w:pStyle w:val="Titre2"/>
+        <w:rPr>
+          <w:lang w:val="en-US"/>
+        </w:rPr>
+      </w:pPr>
+      <w:r>
+        <w:rPr>
+          <w:lang w:val="en-US"/>
+        </w:rPr>
+        <w:t xml:space="preserve">Vendor List Detail </w:t>
+      </w:r>
+    </w:p>
+    <w:p>
+      <w:pPr>
+        <w:pStyle w:val="Paragraphedeliste"/>
+        <w:numPr>
+          <w:ilvl w:val="0"/>
+          <w:numId w:val="7"/>
+        </w:numPr>
+        <w:rPr>
+          <w:sz w:val="24"/>
+          <w:szCs w:val="24"/>
+          <w:lang w:val="en-US"/>
+        </w:rPr>
+      </w:pPr>
+      <w:r>
+        <w:rPr>
+          <w:sz w:val="24"/>
+          <w:szCs w:val="24"/>
+          <w:lang w:val="en-US"/>
+        </w:rPr>
+        <w:t>Create new view to show details of the active vendor</w:t>
+      </w:r>
+    </w:p>
+    <w:p>
+      <w:pPr>
+        <w:pStyle w:val="Paragraphedeliste"/>
+        <w:numPr>
+          <w:ilvl w:val="0"/>
+          <w:numId w:val="7"/>
+        </w:numPr>
+        <w:rPr>
+          <w:sz w:val="24"/>
+          <w:szCs w:val="24"/>
+          <w:lang w:val="en-US"/>
+        </w:rPr>
+      </w:pPr>
+      <w:r>
+        <w:rPr>
+          <w:sz w:val="24"/>
+          <w:szCs w:val="24"/>
+          <w:lang w:val="en-US"/>
+        </w:rPr>
+        <w:t>Configure urls.py and templates</w:t>
+      </w:r>
+    </w:p>
+    <w:p>
+      <w:pPr>
+        <w:pStyle w:val="Paragraphedeliste"/>
+        <w:ind w:left="2160"/>
+        <w:rPr>
+          <w:sz w:val="24"/>
+          <w:szCs w:val="24"/>
+          <w:lang w:val="en-US"/>
+        </w:rPr>
+      </w:pPr>
+    </w:p>
+    <w:p>
+      <w:pPr>
+        <w:pStyle w:val="Titre2"/>
+        <w:rPr>
+          <w:lang w:val="en-US"/>
+        </w:rPr>
+      </w:pPr>
+      <w:r>
+        <w:rPr>
+          <w:lang w:val="en-US"/>
+        </w:rPr>
+        <w:t xml:space="preserve">Product Detail View </w:t>
+      </w:r>
+    </w:p>
+    <w:p>
+      <w:pPr>
+        <w:pStyle w:val="Paragraphedeliste"/>
+        <w:numPr>
+          <w:ilvl w:val="0"/>
+          <w:numId w:val="7"/>
+        </w:numPr>
+        <w:rPr>
+          <w:sz w:val="24"/>
+          <w:szCs w:val="24"/>
+          <w:lang w:val="en-US"/>
+        </w:rPr>
+      </w:pPr>
+      <w:r>
+        <w:rPr>
+          <w:sz w:val="24"/>
+          <w:szCs w:val="24"/>
+          <w:lang w:val="en-US"/>
+        </w:rPr>
+        <w:t xml:space="preserve">Create new view to showcase the details of a selected product using </w:t>
+      </w:r>
       <w:proofErr w:type="spellStart"/>
       <w:r>
         <w:rPr>
-          <w:sz w:val="24"/>
-          <w:szCs w:val="24"/>
-          <w:lang w:val="en-US"/>
-        </w:rPr>
-        <w:t>Creat</w:t>
+          <w:b/>
+          <w:sz w:val="24"/>
+          <w:szCs w:val="24"/>
+          <w:lang w:val="en-US"/>
+        </w:rPr>
+        <w:t>pid</w:t>
       </w:r>
       <w:proofErr w:type="spellEnd"/>
-      <w:r>
-        <w:rPr>
-          <w:sz w:val="24"/>
-          <w:szCs w:val="24"/>
-          <w:lang w:val="en-US"/>
-        </w:rPr>
-        <w:t xml:space="preserve"> </w:t>
-      </w:r>
-      <w:proofErr w:type="spellStart"/>
-      <w:r>
-        <w:rPr>
-          <w:sz w:val="24"/>
-          <w:szCs w:val="24"/>
-          <w:lang w:val="en-US"/>
-        </w:rPr>
-        <w:t>enew</w:t>
-      </w:r>
-      <w:proofErr w:type="spellEnd"/>
-      <w:r>
-        <w:rPr>
-          <w:sz w:val="24"/>
-          <w:szCs w:val="24"/>
-          <w:lang w:val="en-US"/>
-        </w:rPr>
-        <w:t xml:space="preserve"> model classes and add fields for products</w:t>
-      </w:r>
-    </w:p>
-    <w:p>
-      <w:pPr>
-        <w:rPr>
-          <w:sz w:val="24"/>
-          <w:szCs w:val="24"/>
-          <w:lang w:val="en-US"/>
-        </w:rPr>
-      </w:pPr>
-    </w:p>
-    <w:p>
-      <w:pPr>
-        <w:pStyle w:val="Titre2"/>
-        <w:rPr>
-          <w:lang w:val="en-US"/>
-        </w:rPr>
-      </w:pPr>
-      <w:r>
-        <w:rPr>
-          <w:lang w:val="en-US"/>
-        </w:rPr>
-        <w:t>List View for Products</w:t>
-      </w:r>
-    </w:p>
-    <w:p>
-      <w:pPr>
-        <w:pStyle w:val="Paragraphedeliste"/>
-        <w:numPr>
-          <w:ilvl w:val="0"/>
-          <w:numId w:val="7"/>
-        </w:numPr>
-        <w:rPr>
-          <w:sz w:val="24"/>
-          <w:szCs w:val="24"/>
-          <w:lang w:val="en-US"/>
-        </w:rPr>
-      </w:pPr>
-      <w:r>
-        <w:rPr>
-          <w:sz w:val="24"/>
-          <w:szCs w:val="24"/>
-          <w:lang w:val="en-US"/>
-        </w:rPr>
-        <w:t>Create logic to</w:t>
-      </w:r>
-      <w:r>
-        <w:rPr>
-          <w:sz w:val="24"/>
-          <w:szCs w:val="24"/>
-          <w:lang w:val="en-US"/>
-        </w:rPr>
-        <w:t xml:space="preserve"> Display only featured products in homepage</w:t>
-      </w:r>
-    </w:p>
-    <w:p>
-      <w:pPr>
-        <w:pStyle w:val="Paragraphedeliste"/>
-        <w:numPr>
-          <w:ilvl w:val="0"/>
-          <w:numId w:val="7"/>
-        </w:numPr>
-        <w:rPr>
-          <w:sz w:val="24"/>
-          <w:szCs w:val="24"/>
-          <w:lang w:val="en-US"/>
-        </w:rPr>
-      </w:pPr>
-      <w:r>
-        <w:rPr>
-          <w:sz w:val="24"/>
-          <w:szCs w:val="24"/>
-          <w:lang w:val="en-US"/>
-        </w:rPr>
-        <w:t>Create new view to list all the active products from the database</w:t>
-      </w:r>
-    </w:p>
-    <w:p>
-      <w:pPr>
-        <w:pStyle w:val="Paragraphedeliste"/>
-        <w:numPr>
-          <w:ilvl w:val="0"/>
-          <w:numId w:val="7"/>
-        </w:numPr>
-        <w:rPr>
-          <w:sz w:val="24"/>
-          <w:szCs w:val="24"/>
-          <w:lang w:val="en-US"/>
-        </w:rPr>
-      </w:pPr>
-      <w:r>
-        <w:rPr>
-          <w:sz w:val="24"/>
-          <w:szCs w:val="24"/>
-          <w:lang w:val="en-US"/>
-        </w:rPr>
-        <w:t xml:space="preserve">Configure </w:t>
-      </w:r>
-      <w:proofErr w:type="spellStart"/>
-      <w:r>
-        <w:rPr>
-          <w:sz w:val="24"/>
-          <w:szCs w:val="24"/>
-          <w:lang w:val="en-US"/>
-        </w:rPr>
-        <w:t>urls</w:t>
-      </w:r>
-      <w:proofErr w:type="spellEnd"/>
-      <w:r>
-        <w:rPr>
-          <w:sz w:val="24"/>
-          <w:szCs w:val="24"/>
-          <w:lang w:val="en-US"/>
-        </w:rPr>
-        <w:t xml:space="preserve"> and templates</w:t>
+    </w:p>
+    <w:p>
+      <w:pPr>
+        <w:pStyle w:val="Paragraphedeliste"/>
+        <w:numPr>
+          <w:ilvl w:val="0"/>
+          <w:numId w:val="7"/>
+        </w:numPr>
+        <w:rPr>
+          <w:sz w:val="24"/>
+          <w:szCs w:val="24"/>
+          <w:lang w:val="en-US"/>
+        </w:rPr>
+      </w:pPr>
+      <w:r>
+        <w:rPr>
+          <w:sz w:val="24"/>
+          <w:szCs w:val="24"/>
+          <w:lang w:val="en-US"/>
+        </w:rPr>
+        <w:t>Configure urls.py and templates</w:t>
       </w:r>
     </w:p>
     <w:p>
@@ -2709,610 +3265,513 @@
           <w:lang w:val="en-US"/>
         </w:rPr>
       </w:pPr>
+      <w:r>
+        <w:rPr>
+          <w:lang w:val="en-US"/>
+        </w:rPr>
+        <w:t xml:space="preserve">Product </w:t>
+      </w:r>
       <w:proofErr w:type="spellStart"/>
       <w:r>
         <w:rPr>
           <w:lang w:val="en-US"/>
         </w:rPr>
-        <w:t>Cathegory</w:t>
+        <w:t>Rasting</w:t>
       </w:r>
       <w:proofErr w:type="spellEnd"/>
       <w:r>
         <w:rPr>
           <w:lang w:val="en-US"/>
         </w:rPr>
-        <w:t xml:space="preserve"> list view</w:t>
-      </w:r>
-    </w:p>
-    <w:p>
-      <w:pPr>
-        <w:pStyle w:val="Paragraphedeliste"/>
-        <w:numPr>
-          <w:ilvl w:val="0"/>
-          <w:numId w:val="7"/>
-        </w:numPr>
-        <w:rPr>
-          <w:sz w:val="24"/>
-          <w:szCs w:val="24"/>
-          <w:lang w:val="en-US"/>
-        </w:rPr>
-      </w:pPr>
-      <w:r>
-        <w:rPr>
-          <w:sz w:val="24"/>
-          <w:szCs w:val="24"/>
-          <w:lang w:val="en-US"/>
-        </w:rPr>
-        <w:t xml:space="preserve">Create new view to list all the active </w:t>
-      </w:r>
-      <w:proofErr w:type="spellStart"/>
-      <w:r>
-        <w:rPr>
-          <w:sz w:val="24"/>
-          <w:szCs w:val="24"/>
-          <w:lang w:val="en-US"/>
-        </w:rPr>
-        <w:t>cathegories</w:t>
-      </w:r>
-      <w:proofErr w:type="spellEnd"/>
-    </w:p>
-    <w:p>
-      <w:pPr>
-        <w:pStyle w:val="Paragraphedeliste"/>
-        <w:numPr>
-          <w:ilvl w:val="0"/>
-          <w:numId w:val="7"/>
-        </w:numPr>
-        <w:rPr>
-          <w:sz w:val="24"/>
-          <w:szCs w:val="24"/>
-          <w:lang w:val="en-US"/>
-        </w:rPr>
-      </w:pPr>
-      <w:r>
-        <w:rPr>
-          <w:sz w:val="24"/>
-          <w:szCs w:val="24"/>
-          <w:lang w:val="en-US"/>
-        </w:rPr>
-        <w:t xml:space="preserve">Configure </w:t>
-      </w:r>
-      <w:proofErr w:type="spellStart"/>
-      <w:r>
-        <w:rPr>
-          <w:sz w:val="24"/>
-          <w:szCs w:val="24"/>
-          <w:lang w:val="en-US"/>
-        </w:rPr>
-        <w:t>urls</w:t>
-      </w:r>
-      <w:proofErr w:type="spellEnd"/>
-      <w:r>
-        <w:rPr>
-          <w:sz w:val="24"/>
-          <w:szCs w:val="24"/>
-          <w:lang w:val="en-US"/>
-        </w:rPr>
-        <w:t xml:space="preserve"> and templates</w:t>
-      </w:r>
-    </w:p>
-    <w:p>
-      <w:pPr>
-        <w:rPr>
-          <w:sz w:val="24"/>
-          <w:szCs w:val="24"/>
-          <w:lang w:val="en-US"/>
-        </w:rPr>
-      </w:pPr>
-    </w:p>
-    <w:p>
-      <w:pPr>
-        <w:pStyle w:val="Titre2"/>
-        <w:rPr>
-          <w:lang w:val="en-US"/>
-        </w:rPr>
-      </w:pPr>
-      <w:r>
-        <w:rPr>
-          <w:lang w:val="en-US"/>
-        </w:rPr>
-        <w:t xml:space="preserve">Product </w:t>
-      </w:r>
-      <w:proofErr w:type="spellStart"/>
-      <w:r>
-        <w:rPr>
-          <w:lang w:val="en-US"/>
-        </w:rPr>
-        <w:t>Cathegory</w:t>
-      </w:r>
-      <w:proofErr w:type="spellEnd"/>
-      <w:r>
-        <w:rPr>
-          <w:lang w:val="en-US"/>
-        </w:rPr>
-        <w:t xml:space="preserve"> list view</w:t>
-      </w:r>
-    </w:p>
-    <w:p>
-      <w:pPr>
-        <w:pStyle w:val="Paragraphedeliste"/>
-        <w:numPr>
-          <w:ilvl w:val="0"/>
-          <w:numId w:val="7"/>
-        </w:numPr>
-        <w:rPr>
-          <w:sz w:val="24"/>
-          <w:szCs w:val="24"/>
-          <w:lang w:val="en-US"/>
-        </w:rPr>
-      </w:pPr>
-      <w:proofErr w:type="spellStart"/>
-      <w:r>
-        <w:rPr>
-          <w:sz w:val="24"/>
-          <w:szCs w:val="24"/>
-          <w:lang w:val="en-US"/>
-        </w:rPr>
-        <w:t>Creat</w:t>
-      </w:r>
-      <w:proofErr w:type="spellEnd"/>
-      <w:r>
-        <w:rPr>
-          <w:sz w:val="24"/>
-          <w:szCs w:val="24"/>
-          <w:lang w:val="en-US"/>
-        </w:rPr>
-        <w:t xml:space="preserve"> new view to list </w:t>
-      </w:r>
-      <w:proofErr w:type="gramStart"/>
-      <w:r>
-        <w:rPr>
-          <w:sz w:val="24"/>
-          <w:szCs w:val="24"/>
-          <w:lang w:val="en-US"/>
-        </w:rPr>
-        <w:t>all  the</w:t>
-      </w:r>
-      <w:proofErr w:type="gramEnd"/>
-      <w:r>
-        <w:rPr>
-          <w:sz w:val="24"/>
-          <w:szCs w:val="24"/>
-          <w:lang w:val="en-US"/>
-        </w:rPr>
-        <w:t xml:space="preserve"> active products from the database </w:t>
-      </w:r>
-      <w:proofErr w:type="spellStart"/>
-      <w:r>
-        <w:rPr>
-          <w:sz w:val="24"/>
-          <w:szCs w:val="24"/>
-          <w:lang w:val="en-US"/>
-        </w:rPr>
-        <w:t>dependning</w:t>
-      </w:r>
-      <w:proofErr w:type="spellEnd"/>
-      <w:r>
-        <w:rPr>
-          <w:sz w:val="24"/>
-          <w:szCs w:val="24"/>
-          <w:lang w:val="en-US"/>
-        </w:rPr>
-        <w:t xml:space="preserve"> on the </w:t>
-      </w:r>
-      <w:proofErr w:type="spellStart"/>
-      <w:r>
-        <w:rPr>
-          <w:sz w:val="24"/>
-          <w:szCs w:val="24"/>
-          <w:lang w:val="en-US"/>
-        </w:rPr>
-        <w:t>cathegory</w:t>
-      </w:r>
-      <w:proofErr w:type="spellEnd"/>
-      <w:r>
-        <w:rPr>
-          <w:sz w:val="24"/>
-          <w:szCs w:val="24"/>
-          <w:lang w:val="en-US"/>
-        </w:rPr>
-        <w:t xml:space="preserve"> selected</w:t>
-      </w:r>
-    </w:p>
-    <w:p>
-      <w:pPr>
-        <w:pStyle w:val="Paragraphedeliste"/>
-        <w:numPr>
-          <w:ilvl w:val="0"/>
-          <w:numId w:val="7"/>
-        </w:numPr>
-        <w:rPr>
-          <w:sz w:val="24"/>
-          <w:szCs w:val="24"/>
-          <w:lang w:val="en-US"/>
-        </w:rPr>
-      </w:pPr>
-      <w:r>
-        <w:rPr>
-          <w:sz w:val="24"/>
-          <w:szCs w:val="24"/>
-          <w:lang w:val="en-US"/>
-        </w:rPr>
-        <w:t xml:space="preserve">Configure </w:t>
-      </w:r>
-      <w:proofErr w:type="spellStart"/>
-      <w:r>
-        <w:rPr>
-          <w:sz w:val="24"/>
-          <w:szCs w:val="24"/>
-          <w:lang w:val="en-US"/>
-        </w:rPr>
-        <w:t>urls</w:t>
-      </w:r>
-      <w:proofErr w:type="spellEnd"/>
-      <w:r>
-        <w:rPr>
-          <w:sz w:val="24"/>
-          <w:szCs w:val="24"/>
-          <w:lang w:val="en-US"/>
-        </w:rPr>
-        <w:t xml:space="preserve"> and templates</w:t>
-      </w:r>
-    </w:p>
-    <w:p>
-      <w:pPr>
-        <w:pStyle w:val="Paragraphedeliste"/>
-        <w:ind w:left="2160"/>
-        <w:rPr>
-          <w:sz w:val="24"/>
-          <w:szCs w:val="24"/>
-          <w:lang w:val="en-US"/>
-        </w:rPr>
-      </w:pPr>
-    </w:p>
-    <w:p>
-      <w:pPr>
-        <w:pStyle w:val="Paragraphedeliste"/>
-        <w:ind w:left="2160"/>
-        <w:rPr>
-          <w:sz w:val="24"/>
-          <w:szCs w:val="24"/>
-          <w:lang w:val="en-US"/>
-        </w:rPr>
-      </w:pPr>
-    </w:p>
-    <w:p>
-      <w:pPr>
-        <w:pStyle w:val="Titre2"/>
-        <w:rPr>
-          <w:lang w:val="en-US"/>
-        </w:rPr>
-      </w:pPr>
-      <w:r>
-        <w:rPr>
-          <w:lang w:val="en-US"/>
-        </w:rPr>
-        <w:lastRenderedPageBreak/>
-        <w:t xml:space="preserve">Vendor List View </w:t>
-      </w:r>
-    </w:p>
-    <w:p>
-      <w:pPr>
-        <w:pStyle w:val="Paragraphedeliste"/>
-        <w:numPr>
-          <w:ilvl w:val="0"/>
-          <w:numId w:val="7"/>
-        </w:numPr>
-        <w:rPr>
-          <w:sz w:val="24"/>
-          <w:szCs w:val="24"/>
-          <w:lang w:val="en-US"/>
-        </w:rPr>
-      </w:pPr>
-      <w:r>
-        <w:rPr>
-          <w:sz w:val="24"/>
-          <w:szCs w:val="24"/>
-          <w:lang w:val="en-US"/>
-        </w:rPr>
-        <w:t>Create new view to list all active vendors</w:t>
-      </w:r>
-    </w:p>
-    <w:p>
-      <w:pPr>
-        <w:pStyle w:val="Paragraphedeliste"/>
-        <w:numPr>
-          <w:ilvl w:val="0"/>
-          <w:numId w:val="7"/>
-        </w:numPr>
-        <w:rPr>
-          <w:sz w:val="24"/>
-          <w:szCs w:val="24"/>
-          <w:lang w:val="en-US"/>
-        </w:rPr>
-      </w:pPr>
-      <w:r>
-        <w:rPr>
-          <w:sz w:val="24"/>
-          <w:szCs w:val="24"/>
-          <w:lang w:val="en-US"/>
-        </w:rPr>
-        <w:t>Configure urls</w:t>
-      </w:r>
-      <w:r>
-        <w:rPr>
-          <w:sz w:val="24"/>
-          <w:szCs w:val="24"/>
-          <w:lang w:val="en-US"/>
-        </w:rPr>
-        <w:t>.py</w:t>
-      </w:r>
-      <w:r>
-        <w:rPr>
-          <w:sz w:val="24"/>
-          <w:szCs w:val="24"/>
-          <w:lang w:val="en-US"/>
-        </w:rPr>
-        <w:t xml:space="preserve"> and templates</w:t>
-      </w:r>
-    </w:p>
-    <w:p>
-      <w:pPr>
-        <w:pStyle w:val="Paragraphedeliste"/>
-        <w:ind w:left="2160"/>
-        <w:rPr>
-          <w:sz w:val="24"/>
-          <w:szCs w:val="24"/>
-          <w:lang w:val="en-US"/>
-        </w:rPr>
-      </w:pPr>
-    </w:p>
-    <w:p>
-      <w:pPr>
-        <w:pStyle w:val="Titre2"/>
-        <w:rPr>
-          <w:lang w:val="en-US"/>
-        </w:rPr>
-      </w:pPr>
-      <w:r>
-        <w:rPr>
-          <w:lang w:val="en-US"/>
-        </w:rPr>
-        <w:t xml:space="preserve">Vendor List Detail </w:t>
-      </w:r>
-    </w:p>
-    <w:p>
-      <w:pPr>
-        <w:pStyle w:val="Paragraphedeliste"/>
-        <w:numPr>
-          <w:ilvl w:val="0"/>
-          <w:numId w:val="7"/>
-        </w:numPr>
-        <w:rPr>
-          <w:sz w:val="24"/>
-          <w:szCs w:val="24"/>
-          <w:lang w:val="en-US"/>
-        </w:rPr>
-      </w:pPr>
-      <w:r>
-        <w:rPr>
-          <w:sz w:val="24"/>
-          <w:szCs w:val="24"/>
-          <w:lang w:val="en-US"/>
-        </w:rPr>
-        <w:t>Create new view to show details of the active vendor</w:t>
-      </w:r>
-    </w:p>
-    <w:p>
-      <w:pPr>
-        <w:pStyle w:val="Paragraphedeliste"/>
-        <w:numPr>
-          <w:ilvl w:val="0"/>
-          <w:numId w:val="7"/>
-        </w:numPr>
-        <w:rPr>
-          <w:sz w:val="24"/>
-          <w:szCs w:val="24"/>
-          <w:lang w:val="en-US"/>
-        </w:rPr>
-      </w:pPr>
-      <w:r>
-        <w:rPr>
-          <w:sz w:val="24"/>
-          <w:szCs w:val="24"/>
-          <w:lang w:val="en-US"/>
-        </w:rPr>
-        <w:t>Configure urls</w:t>
-      </w:r>
-      <w:r>
-        <w:rPr>
-          <w:sz w:val="24"/>
-          <w:szCs w:val="24"/>
-          <w:lang w:val="en-US"/>
-        </w:rPr>
-        <w:t>.py</w:t>
-      </w:r>
-      <w:r>
-        <w:rPr>
-          <w:sz w:val="24"/>
-          <w:szCs w:val="24"/>
-          <w:lang w:val="en-US"/>
-        </w:rPr>
-        <w:t xml:space="preserve"> and templates</w:t>
-      </w:r>
-    </w:p>
-    <w:p>
-      <w:pPr>
-        <w:pStyle w:val="Paragraphedeliste"/>
-        <w:ind w:left="2160"/>
-        <w:rPr>
-          <w:sz w:val="24"/>
-          <w:szCs w:val="24"/>
-          <w:lang w:val="en-US"/>
-        </w:rPr>
-      </w:pPr>
-    </w:p>
-    <w:p>
-      <w:pPr>
-        <w:pStyle w:val="Titre2"/>
-        <w:rPr>
-          <w:lang w:val="en-US"/>
-        </w:rPr>
-      </w:pPr>
-      <w:r>
-        <w:rPr>
-          <w:lang w:val="en-US"/>
-        </w:rPr>
-        <w:t>Product</w:t>
-      </w:r>
-      <w:r>
-        <w:rPr>
-          <w:lang w:val="en-US"/>
-        </w:rPr>
-        <w:t xml:space="preserve"> Detail</w:t>
-      </w:r>
-      <w:r>
-        <w:rPr>
-          <w:lang w:val="en-US"/>
-        </w:rPr>
-        <w:t xml:space="preserve"> View</w:t>
-      </w:r>
-      <w:r>
-        <w:rPr>
-          <w:lang w:val="en-US"/>
-        </w:rPr>
-        <w:t xml:space="preserve"> </w:t>
-      </w:r>
-    </w:p>
-    <w:p>
-      <w:pPr>
-        <w:pStyle w:val="Paragraphedeliste"/>
-        <w:numPr>
-          <w:ilvl w:val="0"/>
-          <w:numId w:val="7"/>
-        </w:numPr>
-        <w:rPr>
-          <w:sz w:val="24"/>
-          <w:szCs w:val="24"/>
-          <w:lang w:val="en-US"/>
-        </w:rPr>
-      </w:pPr>
-      <w:r>
-        <w:rPr>
-          <w:sz w:val="24"/>
-          <w:szCs w:val="24"/>
-          <w:lang w:val="en-US"/>
-        </w:rPr>
-        <w:t>Create new view to show</w:t>
-      </w:r>
-      <w:r>
-        <w:rPr>
-          <w:sz w:val="24"/>
-          <w:szCs w:val="24"/>
-          <w:lang w:val="en-US"/>
-        </w:rPr>
-        <w:t>case the</w:t>
-      </w:r>
-      <w:r>
-        <w:rPr>
-          <w:sz w:val="24"/>
-          <w:szCs w:val="24"/>
-          <w:lang w:val="en-US"/>
-        </w:rPr>
-        <w:t xml:space="preserve"> details of </w:t>
-      </w:r>
-      <w:r>
-        <w:rPr>
-          <w:sz w:val="24"/>
-          <w:szCs w:val="24"/>
-          <w:lang w:val="en-US"/>
-        </w:rPr>
-        <w:t xml:space="preserve">a selected product using </w:t>
-      </w:r>
-      <w:bookmarkStart w:id="0" w:name="_GoBack"/>
-      <w:proofErr w:type="spellStart"/>
-      <w:r>
-        <w:rPr>
-          <w:b/>
-          <w:sz w:val="24"/>
-          <w:szCs w:val="24"/>
-          <w:lang w:val="en-US"/>
-        </w:rPr>
-        <w:t>pid</w:t>
-      </w:r>
-      <w:bookmarkEnd w:id="0"/>
-      <w:proofErr w:type="spellEnd"/>
-    </w:p>
-    <w:p>
-      <w:pPr>
-        <w:pStyle w:val="Paragraphedeliste"/>
-        <w:numPr>
-          <w:ilvl w:val="0"/>
-          <w:numId w:val="7"/>
-        </w:numPr>
-        <w:rPr>
-          <w:sz w:val="24"/>
-          <w:szCs w:val="24"/>
-          <w:lang w:val="en-US"/>
-        </w:rPr>
-      </w:pPr>
-      <w:r>
-        <w:rPr>
-          <w:sz w:val="24"/>
-          <w:szCs w:val="24"/>
-          <w:lang w:val="en-US"/>
-        </w:rPr>
-        <w:t>Configure urls.py and templates</w:t>
-      </w:r>
-    </w:p>
-    <w:p>
-      <w:pPr>
-        <w:pStyle w:val="Paragraphedeliste"/>
-        <w:ind w:left="2160"/>
-        <w:rPr>
-          <w:sz w:val="24"/>
-          <w:szCs w:val="24"/>
-          <w:lang w:val="en-US"/>
-        </w:rPr>
-      </w:pPr>
-    </w:p>
-    <w:p>
-      <w:pPr>
-        <w:rPr>
-          <w:sz w:val="24"/>
-          <w:szCs w:val="24"/>
-          <w:lang w:val="en-US"/>
-        </w:rPr>
-      </w:pPr>
-    </w:p>
-    <w:p>
-      <w:pPr>
+        <w:t xml:space="preserve"> and Review</w:t>
+      </w:r>
+    </w:p>
+    <w:p>
+      <w:pPr>
+        <w:pStyle w:val="Paragraphedeliste"/>
+        <w:numPr>
+          <w:ilvl w:val="0"/>
+          <w:numId w:val="7"/>
+        </w:numPr>
         <w:rPr>
           <w:sz w:val="28"/>
           <w:szCs w:val="28"/>
           <w:lang w:val="en-US"/>
         </w:rPr>
       </w:pPr>
-    </w:p>
-    <w:p>
-      <w:pPr>
-        <w:pStyle w:val="Paragraphedeliste"/>
-        <w:ind w:left="2160"/>
-        <w:rPr>
-          <w:sz w:val="24"/>
-          <w:szCs w:val="24"/>
-          <w:lang w:val="en-US"/>
-        </w:rPr>
-      </w:pPr>
-    </w:p>
-    <w:p>
-      <w:pPr>
-        <w:rPr>
-          <w:sz w:val="24"/>
-          <w:szCs w:val="24"/>
-          <w:lang w:val="en-US"/>
-        </w:rPr>
-      </w:pPr>
+      <w:r>
+        <w:rPr>
+          <w:sz w:val="24"/>
+          <w:szCs w:val="24"/>
+          <w:lang w:val="en-US"/>
+        </w:rPr>
+        <w:t>Get all</w:t>
+      </w:r>
+      <w:r>
+        <w:rPr>
+          <w:sz w:val="24"/>
+          <w:szCs w:val="24"/>
+          <w:lang w:val="en-US"/>
+        </w:rPr>
+        <w:t xml:space="preserve"> reviews in Product Details and List them out in the template</w:t>
+      </w:r>
+    </w:p>
+    <w:p>
+      <w:pPr>
+        <w:pStyle w:val="Paragraphedeliste"/>
+        <w:numPr>
+          <w:ilvl w:val="0"/>
+          <w:numId w:val="7"/>
+        </w:numPr>
+        <w:rPr>
+          <w:sz w:val="28"/>
+          <w:szCs w:val="28"/>
+          <w:lang w:val="en-US"/>
+        </w:rPr>
+      </w:pPr>
+      <w:r>
+        <w:rPr>
+          <w:sz w:val="24"/>
+          <w:szCs w:val="24"/>
+          <w:lang w:val="en-US"/>
+        </w:rPr>
+        <w:t xml:space="preserve">Calculate the </w:t>
+      </w:r>
+      <w:proofErr w:type="spellStart"/>
+      <w:r>
+        <w:rPr>
+          <w:sz w:val="24"/>
+          <w:szCs w:val="24"/>
+          <w:lang w:val="en-US"/>
+        </w:rPr>
+        <w:t>rating_average</w:t>
+      </w:r>
+      <w:proofErr w:type="spellEnd"/>
+      <w:r>
+        <w:rPr>
+          <w:sz w:val="24"/>
+          <w:szCs w:val="24"/>
+          <w:lang w:val="en-US"/>
+        </w:rPr>
+        <w:t xml:space="preserve"> for a product</w:t>
+      </w:r>
+    </w:p>
+    <w:p>
+      <w:pPr>
+        <w:pStyle w:val="Paragraphedeliste"/>
+        <w:numPr>
+          <w:ilvl w:val="0"/>
+          <w:numId w:val="7"/>
+        </w:numPr>
+        <w:rPr>
+          <w:sz w:val="28"/>
+          <w:szCs w:val="28"/>
+          <w:lang w:val="en-US"/>
+        </w:rPr>
+      </w:pPr>
+      <w:r>
+        <w:rPr>
+          <w:sz w:val="24"/>
+          <w:szCs w:val="24"/>
+          <w:lang w:val="en-US"/>
+        </w:rPr>
+        <w:t>Create new forms for adding reviews</w:t>
+      </w:r>
+    </w:p>
+    <w:p>
+      <w:pPr>
+        <w:pStyle w:val="Paragraphedeliste"/>
+        <w:numPr>
+          <w:ilvl w:val="0"/>
+          <w:numId w:val="7"/>
+        </w:numPr>
+        <w:rPr>
+          <w:sz w:val="28"/>
+          <w:szCs w:val="28"/>
+          <w:lang w:val="en-US"/>
+        </w:rPr>
+      </w:pPr>
+      <w:r>
+        <w:rPr>
+          <w:sz w:val="24"/>
+          <w:szCs w:val="24"/>
+          <w:lang w:val="en-US"/>
+        </w:rPr>
+        <w:t>Write the view to add reviews</w:t>
+      </w:r>
+    </w:p>
+    <w:p>
+      <w:pPr>
+        <w:pStyle w:val="Paragraphedeliste"/>
+        <w:numPr>
+          <w:ilvl w:val="0"/>
+          <w:numId w:val="7"/>
+        </w:numPr>
+        <w:rPr>
+          <w:sz w:val="28"/>
+          <w:szCs w:val="28"/>
+          <w:lang w:val="en-US"/>
+        </w:rPr>
+      </w:pPr>
+      <w:r>
+        <w:rPr>
+          <w:sz w:val="24"/>
+          <w:szCs w:val="24"/>
+          <w:lang w:val="en-US"/>
+        </w:rPr>
+        <w:t>Create ajax function to create review</w:t>
+      </w:r>
+    </w:p>
+    <w:p>
+      <w:pPr>
+        <w:pStyle w:val="Paragraphedeliste"/>
+        <w:numPr>
+          <w:ilvl w:val="0"/>
+          <w:numId w:val="7"/>
+        </w:numPr>
+        <w:rPr>
+          <w:sz w:val="28"/>
+          <w:szCs w:val="28"/>
+          <w:lang w:val="en-US"/>
+        </w:rPr>
+      </w:pPr>
+      <w:r>
+        <w:rPr>
+          <w:sz w:val="24"/>
+          <w:szCs w:val="24"/>
+          <w:lang w:val="en-US"/>
+        </w:rPr>
+        <w:t xml:space="preserve">Check if a user </w:t>
+      </w:r>
+      <w:proofErr w:type="gramStart"/>
+      <w:r>
+        <w:rPr>
+          <w:sz w:val="24"/>
+          <w:szCs w:val="24"/>
+          <w:lang w:val="en-US"/>
+        </w:rPr>
+        <w:t>have</w:t>
+      </w:r>
+      <w:proofErr w:type="gramEnd"/>
+      <w:r>
+        <w:rPr>
+          <w:sz w:val="24"/>
+          <w:szCs w:val="24"/>
+          <w:lang w:val="en-US"/>
+        </w:rPr>
+        <w:t xml:space="preserve"> made a review before then restrict them from making reviews</w:t>
+      </w:r>
+    </w:p>
+    <w:p>
+      <w:pPr>
+        <w:rPr>
+          <w:sz w:val="28"/>
+          <w:szCs w:val="28"/>
+          <w:lang w:val="en-US"/>
+        </w:rPr>
+      </w:pPr>
+    </w:p>
+    <w:p>
+      <w:pPr>
+        <w:pStyle w:val="Titre2"/>
+        <w:rPr>
+          <w:lang w:val="en-US"/>
+        </w:rPr>
+      </w:pPr>
+      <w:r>
+        <w:rPr>
+          <w:lang w:val="en-US"/>
+        </w:rPr>
+        <w:t>Searching for products</w:t>
+      </w:r>
+    </w:p>
+    <w:p>
+      <w:pPr>
+        <w:pStyle w:val="Paragraphedeliste"/>
+        <w:numPr>
+          <w:ilvl w:val="0"/>
+          <w:numId w:val="7"/>
+        </w:numPr>
+        <w:rPr>
+          <w:sz w:val="28"/>
+          <w:szCs w:val="28"/>
+          <w:lang w:val="en-US"/>
+        </w:rPr>
+      </w:pPr>
+      <w:r>
+        <w:rPr>
+          <w:sz w:val="24"/>
+          <w:szCs w:val="24"/>
+          <w:lang w:val="en-US"/>
+        </w:rPr>
+        <w:t xml:space="preserve">Create </w:t>
+      </w:r>
+      <w:bookmarkStart w:id="0" w:name="_GoBack"/>
+      <w:bookmarkEnd w:id="0"/>
+      <w:r>
+        <w:rPr>
+          <w:sz w:val="24"/>
+          <w:szCs w:val="24"/>
+          <w:lang w:val="en-US"/>
+        </w:rPr>
+        <w:t>a view to search for products</w:t>
+      </w:r>
+    </w:p>
+    <w:p>
+      <w:pPr>
+        <w:pStyle w:val="Paragraphedeliste"/>
+        <w:numPr>
+          <w:ilvl w:val="0"/>
+          <w:numId w:val="7"/>
+        </w:numPr>
+        <w:rPr>
+          <w:sz w:val="28"/>
+          <w:szCs w:val="28"/>
+          <w:lang w:val="en-US"/>
+        </w:rPr>
+      </w:pPr>
+      <w:r>
+        <w:rPr>
+          <w:sz w:val="24"/>
+          <w:szCs w:val="24"/>
+          <w:lang w:val="en-US"/>
+        </w:rPr>
+        <w:t>Create template</w:t>
+      </w:r>
+    </w:p>
+    <w:p>
+      <w:pPr>
+        <w:pStyle w:val="Paragraphedeliste"/>
+        <w:numPr>
+          <w:ilvl w:val="0"/>
+          <w:numId w:val="7"/>
+        </w:numPr>
+        <w:rPr>
+          <w:sz w:val="28"/>
+          <w:szCs w:val="28"/>
+          <w:lang w:val="en-US"/>
+        </w:rPr>
+      </w:pPr>
+      <w:r>
+        <w:rPr>
+          <w:sz w:val="24"/>
+          <w:szCs w:val="24"/>
+          <w:lang w:val="en-US"/>
+        </w:rPr>
+        <w:t>Configure URL.py</w:t>
+      </w:r>
+    </w:p>
+    <w:p>
+      <w:pPr>
+        <w:rPr>
+          <w:sz w:val="28"/>
+          <w:szCs w:val="28"/>
+          <w:lang w:val="en-US"/>
+        </w:rPr>
+      </w:pPr>
+    </w:p>
+    <w:p>
+      <w:pPr>
+        <w:pStyle w:val="Titre2"/>
+        <w:rPr>
+          <w:lang w:val="en-US"/>
+        </w:rPr>
+      </w:pPr>
+      <w:r>
+        <w:rPr>
+          <w:lang w:val="en-US"/>
+        </w:rPr>
+        <w:t xml:space="preserve">Filtering Products using Ajax </w:t>
+      </w:r>
+      <w:proofErr w:type="spellStart"/>
+      <w:r>
+        <w:rPr>
+          <w:lang w:val="en-US"/>
+        </w:rPr>
+        <w:t>Jquery</w:t>
+      </w:r>
+      <w:proofErr w:type="spellEnd"/>
+    </w:p>
+    <w:p>
+      <w:pPr>
+        <w:pStyle w:val="Paragraphedeliste"/>
+        <w:numPr>
+          <w:ilvl w:val="0"/>
+          <w:numId w:val="7"/>
+        </w:numPr>
+        <w:rPr>
+          <w:sz w:val="28"/>
+          <w:szCs w:val="28"/>
+          <w:lang w:val="en-US"/>
+        </w:rPr>
+      </w:pPr>
+      <w:r>
+        <w:rPr>
+          <w:sz w:val="24"/>
+          <w:szCs w:val="24"/>
+          <w:lang w:val="en-US"/>
+        </w:rPr>
+        <w:t>C</w:t>
+      </w:r>
+      <w:r>
+        <w:rPr>
+          <w:sz w:val="24"/>
+          <w:szCs w:val="24"/>
+          <w:lang w:val="en-US"/>
+        </w:rPr>
+        <w:t>reate view to filter products</w:t>
+      </w:r>
+    </w:p>
+    <w:p>
+      <w:pPr>
+        <w:pStyle w:val="Paragraphedeliste"/>
+        <w:numPr>
+          <w:ilvl w:val="0"/>
+          <w:numId w:val="7"/>
+        </w:numPr>
+        <w:rPr>
+          <w:sz w:val="28"/>
+          <w:szCs w:val="28"/>
+          <w:lang w:val="en-US"/>
+        </w:rPr>
+      </w:pPr>
+      <w:r>
+        <w:rPr>
+          <w:sz w:val="24"/>
+          <w:szCs w:val="24"/>
+          <w:lang w:val="en-US"/>
+        </w:rPr>
+        <w:t>Configure urls.py</w:t>
+      </w:r>
+    </w:p>
+    <w:p>
+      <w:pPr>
+        <w:pStyle w:val="Paragraphedeliste"/>
+        <w:numPr>
+          <w:ilvl w:val="0"/>
+          <w:numId w:val="7"/>
+        </w:numPr>
+        <w:rPr>
+          <w:sz w:val="28"/>
+          <w:szCs w:val="28"/>
+          <w:lang w:val="en-US"/>
+        </w:rPr>
+      </w:pPr>
+      <w:r>
+        <w:rPr>
+          <w:sz w:val="24"/>
+          <w:szCs w:val="24"/>
+          <w:lang w:val="en-US"/>
+        </w:rPr>
+        <w:t xml:space="preserve">Create another </w:t>
+      </w:r>
+      <w:proofErr w:type="spellStart"/>
+      <w:r>
+        <w:rPr>
+          <w:sz w:val="24"/>
+          <w:szCs w:val="24"/>
+          <w:lang w:val="en-US"/>
+        </w:rPr>
+        <w:t>dir</w:t>
+      </w:r>
+      <w:proofErr w:type="spellEnd"/>
+      <w:r>
+        <w:rPr>
+          <w:sz w:val="24"/>
+          <w:szCs w:val="24"/>
+          <w:lang w:val="en-US"/>
+        </w:rPr>
+        <w:t xml:space="preserve"> </w:t>
+      </w:r>
+      <w:proofErr w:type="spellStart"/>
+      <w:r>
+        <w:rPr>
+          <w:b/>
+          <w:sz w:val="24"/>
+          <w:szCs w:val="24"/>
+          <w:lang w:val="en-US"/>
+        </w:rPr>
+        <w:t>async</w:t>
+      </w:r>
+      <w:proofErr w:type="spellEnd"/>
+      <w:r>
+        <w:rPr>
+          <w:b/>
+          <w:sz w:val="24"/>
+          <w:szCs w:val="24"/>
+          <w:lang w:val="en-US"/>
+        </w:rPr>
+        <w:t xml:space="preserve"> </w:t>
+      </w:r>
+      <w:r>
+        <w:rPr>
+          <w:sz w:val="24"/>
+          <w:szCs w:val="24"/>
+          <w:lang w:val="en-US"/>
+        </w:rPr>
+        <w:t xml:space="preserve">and new file </w:t>
+      </w:r>
+      <w:r>
+        <w:rPr>
+          <w:b/>
+          <w:sz w:val="24"/>
+          <w:szCs w:val="24"/>
+          <w:lang w:val="en-US"/>
+        </w:rPr>
+        <w:t>product-lists.html</w:t>
+      </w:r>
+      <w:r>
+        <w:rPr>
+          <w:sz w:val="24"/>
+          <w:szCs w:val="24"/>
+          <w:lang w:val="en-US"/>
+        </w:rPr>
+        <w:t xml:space="preserve"> in the new folder</w:t>
+      </w:r>
+    </w:p>
+    <w:p>
+      <w:pPr>
+        <w:pStyle w:val="Paragraphedeliste"/>
+        <w:numPr>
+          <w:ilvl w:val="0"/>
+          <w:numId w:val="7"/>
+        </w:numPr>
+        <w:rPr>
+          <w:sz w:val="28"/>
+          <w:szCs w:val="28"/>
+          <w:lang w:val="en-US"/>
+        </w:rPr>
+      </w:pPr>
+      <w:r>
+        <w:rPr>
+          <w:sz w:val="24"/>
+          <w:szCs w:val="24"/>
+          <w:lang w:val="en-US"/>
+        </w:rPr>
+        <w:t>Iterate over the brands and categories in the product-lists-filter section in templates</w:t>
+      </w:r>
+    </w:p>
+    <w:p>
+      <w:pPr>
+        <w:pStyle w:val="Paragraphedeliste"/>
+        <w:numPr>
+          <w:ilvl w:val="0"/>
+          <w:numId w:val="7"/>
+        </w:numPr>
+        <w:rPr>
+          <w:sz w:val="28"/>
+          <w:szCs w:val="28"/>
+          <w:lang w:val="en-US"/>
+        </w:rPr>
+      </w:pPr>
+      <w:r>
+        <w:rPr>
+          <w:sz w:val="24"/>
+          <w:szCs w:val="24"/>
+          <w:lang w:val="en-US"/>
+        </w:rPr>
+        <w:t>Start writing function in filter.js</w:t>
+      </w:r>
     </w:p>
     <w:p>
       <w:pPr>
@@ -5472,7 +5931,7 @@
 </file>
 
 <file path=customXml/itemProps1.xml><?xml version="1.0" encoding="utf-8"?>
-<ds:datastoreItem xmlns:ds="http://schemas.openxmlformats.org/officeDocument/2006/customXml" ds:itemID="{D8D57BE9-88AC-444E-B32C-8536F6800228}">
+<ds:datastoreItem xmlns:ds="http://schemas.openxmlformats.org/officeDocument/2006/customXml" ds:itemID="{E752E8CD-C553-41DA-AE35-04E877D32BA4}">
   <ds:schemaRefs>
     <ds:schemaRef ds:uri="http://schemas.openxmlformats.org/officeDocument/2006/bibliography"/>
   </ds:schemaRefs>

</xml_diff>